<commit_message>
reformatting of meeting minutes for use as future template
</commit_message>
<xml_diff>
--- a/G3T3 SMUA/minutes/internal/Minutes for Meeting 2.docx
+++ b/G3T3 SMUA/minutes/internal/Minutes for Meeting 2.docx
@@ -1,48 +1,101 @@
 
 <file path=word/document.xml><?xml version="1.0" encoding="utf-8"?>
-<w:document xmlns:wpc="http://schemas.microsoft.com/office/word/2010/wordprocessingCanvas" xmlns:mc="http://schemas.openxmlformats.org/markup-compatibility/2006" xmlns:o="urn:schemas-microsoft-com:office:office" xmlns:r="http://schemas.openxmlformats.org/officeDocument/2006/relationships" xmlns:m="http://schemas.openxmlformats.org/officeDocument/2006/math" xmlns:v="urn:schemas-microsoft-com:vml" xmlns:wp14="http://schemas.microsoft.com/office/word/2010/wordprocessingDrawing" xmlns:wp="http://schemas.openxmlformats.org/drawingml/2006/wordprocessingDrawing" xmlns:w10="urn:schemas-microsoft-com:office:word" xmlns:w="http://schemas.openxmlformats.org/wordprocessingml/2006/main" xmlns:w14="http://schemas.microsoft.com/office/word/2010/wordml" xmlns:w15="http://schemas.microsoft.com/office/word/2012/wordml" xmlns:wpg="http://schemas.microsoft.com/office/word/2010/wordprocessingGroup" xmlns:wpi="http://schemas.microsoft.com/office/word/2010/wordprocessingInk" xmlns:wne="http://schemas.microsoft.com/office/word/2006/wordml" xmlns:wps="http://schemas.microsoft.com/office/word/2010/wordprocessingShape" mc:Ignorable="w14 w15 wp14">
+<w:document xmlns:wpc="http://schemas.microsoft.com/office/word/2010/wordprocessingCanvas" xmlns:mo="http://schemas.microsoft.com/office/mac/office/2008/main" xmlns:mc="http://schemas.openxmlformats.org/markup-compatibility/2006" xmlns:mv="urn:schemas-microsoft-com:mac:vml" xmlns:o="urn:schemas-microsoft-com:office:office" xmlns:r="http://schemas.openxmlformats.org/officeDocument/2006/relationships" xmlns:m="http://schemas.openxmlformats.org/officeDocument/2006/math" xmlns:v="urn:schemas-microsoft-com:vml" xmlns:wp14="http://schemas.microsoft.com/office/word/2010/wordprocessingDrawing" xmlns:wp="http://schemas.openxmlformats.org/drawingml/2006/wordprocessingDrawing" xmlns:w10="urn:schemas-microsoft-com:office:word" xmlns:w="http://schemas.openxmlformats.org/wordprocessingml/2006/main" xmlns:w14="http://schemas.microsoft.com/office/word/2010/wordml" xmlns:wpg="http://schemas.microsoft.com/office/word/2010/wordprocessingGroup" xmlns:wpi="http://schemas.microsoft.com/office/word/2010/wordprocessingInk" xmlns:wne="http://schemas.microsoft.com/office/word/2006/wordml" xmlns:wps="http://schemas.microsoft.com/office/word/2010/wordprocessingShape" mc:Ignorable="w14 wp14">
   <w:body>
     <w:p>
       <w:r>
-        <w:t>Minutes for Meeting 2, Friday 04/09/2015</w:t>
+        <w:rPr>
+          <w:b/>
+        </w:rPr>
+        <w:t>Minutes for Meeting 2</w:t>
       </w:r>
     </w:p>
     <w:p>
       <w:r>
-        <w:t xml:space="preserve">Project Manager: Jeremy </w:t>
+        <w:rPr>
+          <w:b/>
+        </w:rPr>
+        <w:t>Date</w:t>
+      </w:r>
+      <w:r>
+        <w:t>: Friday</w:t>
+      </w:r>
+      <w:r>
+        <w:t xml:space="preserve"> 04/09/2015</w:t>
+      </w:r>
+    </w:p>
+    <w:p>
+      <w:r>
+        <w:rPr>
+          <w:b/>
+        </w:rPr>
+        <w:t>Attendees</w:t>
+      </w:r>
+      <w:r>
+        <w:t>: Jeremy</w:t>
+      </w:r>
+      <w:r>
+        <w:t xml:space="preserve"> (PM)</w:t>
+      </w:r>
+      <w:r>
+        <w:t xml:space="preserve">, </w:t>
+      </w:r>
+      <w:proofErr w:type="spellStart"/>
+      <w:r>
+        <w:t>Nabilah</w:t>
+      </w:r>
+      <w:proofErr w:type="spellEnd"/>
+      <w:r>
+        <w:t xml:space="preserve">, Shu Wen, </w:t>
+      </w:r>
+      <w:proofErr w:type="spellStart"/>
+      <w:r>
+        <w:t>Zhi</w:t>
+      </w:r>
+      <w:proofErr w:type="spellEnd"/>
+      <w:r>
+        <w:t xml:space="preserve"> Hui, </w:t>
+      </w:r>
+      <w:proofErr w:type="gramStart"/>
+      <w:r>
+        <w:t>Darren</w:t>
       </w:r>
       <w:r>
         <w:br/>
-        <w:t xml:space="preserve">Present: Jeremy, </w:t>
-      </w:r>
-      <w:proofErr w:type="spellStart"/>
-      <w:r>
-        <w:t>Nabilah</w:t>
-      </w:r>
-      <w:proofErr w:type="spellEnd"/>
-      <w:r>
-        <w:t xml:space="preserve">, Shu Wen, </w:t>
-      </w:r>
-      <w:proofErr w:type="spellStart"/>
-      <w:r>
-        <w:t>Zhi</w:t>
-      </w:r>
-      <w:proofErr w:type="spellEnd"/>
-      <w:r>
-        <w:t xml:space="preserve"> Hui, Darren</w:t>
-      </w:r>
-      <w:r>
-        <w:br/>
+      </w:r>
+      <w:r>
+        <w:rPr>
+          <w:b/>
+        </w:rPr>
+        <w:t>Time</w:t>
+      </w:r>
+      <w:proofErr w:type="gramEnd"/>
+      <w:r>
+        <w:t>: 11:30am – 2</w:t>
+      </w:r>
+      <w:r>
+        <w:t>:50pm</w:t>
       </w:r>
       <w:bookmarkStart w:id="0" w:name="_GoBack"/>
-      <w:r>
-        <w:t>Time of Meeting: 11:30am – 14:50pm</w:t>
-      </w:r>
       <w:bookmarkEnd w:id="0"/>
     </w:p>
     <w:p>
       <w:r>
-        <w:t>Pre-Agenda:</w:t>
+        <w:rPr>
+          <w:b/>
+        </w:rPr>
+        <w:t>Venue</w:t>
+      </w:r>
+      <w:r>
+        <w:t>: Library GSR 4-11</w:t>
+      </w:r>
+    </w:p>
+    <w:p>
+      <w:r>
+        <w:rPr>
+          <w:b/>
+        </w:rPr>
+        <w:t>Agenda</w:t>
       </w:r>
     </w:p>
     <w:p>
@@ -50,7 +103,7 @@
         <w:pStyle w:val="ListParagraph"/>
         <w:numPr>
           <w:ilvl w:val="0"/>
-          <w:numId w:val="4"/>
+          <w:numId w:val="7"/>
         </w:numPr>
       </w:pPr>
       <w:r>
@@ -62,7 +115,7 @@
         <w:pStyle w:val="ListParagraph"/>
         <w:numPr>
           <w:ilvl w:val="0"/>
-          <w:numId w:val="4"/>
+          <w:numId w:val="7"/>
         </w:numPr>
       </w:pPr>
       <w:r>
@@ -74,7 +127,7 @@
         <w:pStyle w:val="ListParagraph"/>
         <w:numPr>
           <w:ilvl w:val="0"/>
-          <w:numId w:val="4"/>
+          <w:numId w:val="7"/>
         </w:numPr>
       </w:pPr>
       <w:r>
@@ -86,34 +139,31 @@
         <w:pStyle w:val="ListParagraph"/>
         <w:numPr>
           <w:ilvl w:val="0"/>
-          <w:numId w:val="4"/>
+          <w:numId w:val="7"/>
         </w:numPr>
       </w:pPr>
       <w:r>
         <w:t>SD for Bootstrap</w:t>
       </w:r>
     </w:p>
-    <w:p>
-      <w:r>
-        <w:t>Timeline of Meeting:</w:t>
-      </w:r>
-    </w:p>
+    <w:p/>
     <w:tbl>
       <w:tblPr>
         <w:tblStyle w:val="TableGrid"/>
-        <w:tblW w:w="0" w:type="auto"/>
+        <w:tblW w:w="9040" w:type="dxa"/>
         <w:tblLook w:val="04A0" w:firstRow="1" w:lastRow="0" w:firstColumn="1" w:lastColumn="0" w:noHBand="0" w:noVBand="1"/>
       </w:tblPr>
       <w:tblGrid>
-        <w:gridCol w:w="704"/>
-        <w:gridCol w:w="2126"/>
-        <w:gridCol w:w="4678"/>
-        <w:gridCol w:w="1508"/>
+        <w:gridCol w:w="665"/>
+        <w:gridCol w:w="1892"/>
+        <w:gridCol w:w="4107"/>
+        <w:gridCol w:w="1188"/>
+        <w:gridCol w:w="1188"/>
       </w:tblGrid>
       <w:tr>
         <w:tc>
           <w:tcPr>
-            <w:tcW w:w="704" w:type="dxa"/>
+            <w:tcW w:w="665" w:type="dxa"/>
           </w:tcPr>
           <w:p>
             <w:r>
@@ -123,7 +173,7 @@
         </w:tc>
         <w:tc>
           <w:tcPr>
-            <w:tcW w:w="2126" w:type="dxa"/>
+            <w:tcW w:w="1892" w:type="dxa"/>
           </w:tcPr>
           <w:p>
             <w:r>
@@ -133,7 +183,7 @@
         </w:tc>
         <w:tc>
           <w:tcPr>
-            <w:tcW w:w="4678" w:type="dxa"/>
+            <w:tcW w:w="4107" w:type="dxa"/>
           </w:tcPr>
           <w:p>
             <w:r>
@@ -143,11 +193,21 @@
         </w:tc>
         <w:tc>
           <w:tcPr>
-            <w:tcW w:w="1508" w:type="dxa"/>
+            <w:tcW w:w="1188" w:type="dxa"/>
           </w:tcPr>
           <w:p>
             <w:r>
               <w:t>Action By:</w:t>
+            </w:r>
+          </w:p>
+        </w:tc>
+        <w:tc>
+          <w:tcPr>
+            <w:tcW w:w="1188" w:type="dxa"/>
+          </w:tcPr>
+          <w:p>
+            <w:r>
+              <w:t>Due Date</w:t>
             </w:r>
           </w:p>
         </w:tc>
@@ -155,7 +215,7 @@
       <w:tr>
         <w:tc>
           <w:tcPr>
-            <w:tcW w:w="704" w:type="dxa"/>
+            <w:tcW w:w="665" w:type="dxa"/>
           </w:tcPr>
           <w:p>
             <w:r>
@@ -165,7 +225,7 @@
         </w:tc>
         <w:tc>
           <w:tcPr>
-            <w:tcW w:w="2126" w:type="dxa"/>
+            <w:tcW w:w="1892" w:type="dxa"/>
           </w:tcPr>
           <w:p>
             <w:r>
@@ -175,21 +235,31 @@
         </w:tc>
         <w:tc>
           <w:tcPr>
-            <w:tcW w:w="4678" w:type="dxa"/>
-          </w:tcPr>
-          <w:p>
-            <w:r>
-              <w:t>Refer to the Schedule below.</w:t>
-            </w:r>
-          </w:p>
-        </w:tc>
-        <w:tc>
-          <w:tcPr>
-            <w:tcW w:w="1508" w:type="dxa"/>
-          </w:tcPr>
-          <w:p>
-            <w:r>
-              <w:t>All</w:t>
+            <w:tcW w:w="4107" w:type="dxa"/>
+          </w:tcPr>
+          <w:p>
+            <w:r>
+              <w:t>Refer to appendix A.</w:t>
+            </w:r>
+          </w:p>
+        </w:tc>
+        <w:tc>
+          <w:tcPr>
+            <w:tcW w:w="1188" w:type="dxa"/>
+          </w:tcPr>
+          <w:p>
+            <w:r>
+              <w:t>Info</w:t>
+            </w:r>
+          </w:p>
+        </w:tc>
+        <w:tc>
+          <w:tcPr>
+            <w:tcW w:w="1188" w:type="dxa"/>
+          </w:tcPr>
+          <w:p>
+            <w:r>
+              <w:t>-</w:t>
             </w:r>
           </w:p>
         </w:tc>
@@ -197,7 +267,7 @@
       <w:tr>
         <w:tc>
           <w:tcPr>
-            <w:tcW w:w="704" w:type="dxa"/>
+            <w:tcW w:w="665" w:type="dxa"/>
           </w:tcPr>
           <w:p>
             <w:r>
@@ -207,7 +277,7 @@
         </w:tc>
         <w:tc>
           <w:tcPr>
-            <w:tcW w:w="2126" w:type="dxa"/>
+            <w:tcW w:w="1892" w:type="dxa"/>
           </w:tcPr>
           <w:p>
             <w:r>
@@ -217,11 +287,11 @@
         </w:tc>
         <w:tc>
           <w:tcPr>
-            <w:tcW w:w="4678" w:type="dxa"/>
-          </w:tcPr>
-          <w:p>
-            <w:r>
-              <w:t>Refer to Section 2 below.</w:t>
+            <w:tcW w:w="4107" w:type="dxa"/>
+          </w:tcPr>
+          <w:p>
+            <w:r>
+              <w:t>Refer to appendix B.</w:t>
             </w:r>
           </w:p>
           <w:p>
@@ -232,14 +302,21 @@
         </w:tc>
         <w:tc>
           <w:tcPr>
-            <w:tcW w:w="1508" w:type="dxa"/>
+            <w:tcW w:w="1188" w:type="dxa"/>
           </w:tcPr>
           <w:p>
             <w:r>
               <w:t>Pair 1</w:t>
             </w:r>
-            <w:r>
-              <w:t xml:space="preserve"> (After Meeting)</w:t>
+          </w:p>
+        </w:tc>
+        <w:tc>
+          <w:tcPr>
+            <w:tcW w:w="1188" w:type="dxa"/>
+          </w:tcPr>
+          <w:p>
+            <w:r>
+              <w:t>12/9/15</w:t>
             </w:r>
           </w:p>
         </w:tc>
@@ -247,7 +324,7 @@
       <w:tr>
         <w:tc>
           <w:tcPr>
-            <w:tcW w:w="704" w:type="dxa"/>
+            <w:tcW w:w="665" w:type="dxa"/>
           </w:tcPr>
           <w:p>
             <w:r>
@@ -257,7 +334,7 @@
         </w:tc>
         <w:tc>
           <w:tcPr>
-            <w:tcW w:w="2126" w:type="dxa"/>
+            <w:tcW w:w="1892" w:type="dxa"/>
           </w:tcPr>
           <w:p>
             <w:r>
@@ -272,11 +349,11 @@
         </w:tc>
         <w:tc>
           <w:tcPr>
-            <w:tcW w:w="4678" w:type="dxa"/>
-          </w:tcPr>
-          <w:p>
-            <w:r>
-              <w:t>Refer to Section 3 below.</w:t>
+            <w:tcW w:w="4107" w:type="dxa"/>
+          </w:tcPr>
+          <w:p>
+            <w:r>
+              <w:t>Refer to appendix C.</w:t>
             </w:r>
           </w:p>
           <w:p>
@@ -303,14 +380,21 @@
         </w:tc>
         <w:tc>
           <w:tcPr>
-            <w:tcW w:w="1508" w:type="dxa"/>
+            <w:tcW w:w="1188" w:type="dxa"/>
           </w:tcPr>
           <w:p>
             <w:r>
               <w:t>Pair 2</w:t>
             </w:r>
-            <w:r>
-              <w:t xml:space="preserve"> (After Meeting)</w:t>
+          </w:p>
+        </w:tc>
+        <w:tc>
+          <w:tcPr>
+            <w:tcW w:w="1188" w:type="dxa"/>
+          </w:tcPr>
+          <w:p>
+            <w:r>
+              <w:t>12/9/15</w:t>
             </w:r>
           </w:p>
         </w:tc>
@@ -318,7 +402,7 @@
       <w:tr>
         <w:tc>
           <w:tcPr>
-            <w:tcW w:w="704" w:type="dxa"/>
+            <w:tcW w:w="665" w:type="dxa"/>
           </w:tcPr>
           <w:p>
             <w:r>
@@ -328,7 +412,7 @@
         </w:tc>
         <w:tc>
           <w:tcPr>
-            <w:tcW w:w="2126" w:type="dxa"/>
+            <w:tcW w:w="1892" w:type="dxa"/>
           </w:tcPr>
           <w:p>
             <w:r>
@@ -338,7 +422,7 @@
         </w:tc>
         <w:tc>
           <w:tcPr>
-            <w:tcW w:w="4678" w:type="dxa"/>
+            <w:tcW w:w="4107" w:type="dxa"/>
           </w:tcPr>
           <w:p>
             <w:r>
@@ -348,19 +432,25 @@
         </w:tc>
         <w:tc>
           <w:tcPr>
-            <w:tcW w:w="1508" w:type="dxa"/>
-          </w:tcPr>
-          <w:p>
-            <w:r>
-              <w:t>All</w:t>
-            </w:r>
-          </w:p>
+            <w:tcW w:w="1188" w:type="dxa"/>
+          </w:tcPr>
+          <w:p>
+            <w:r>
+              <w:t>Info</w:t>
+            </w:r>
+          </w:p>
+        </w:tc>
+        <w:tc>
+          <w:tcPr>
+            <w:tcW w:w="1188" w:type="dxa"/>
+          </w:tcPr>
+          <w:p/>
         </w:tc>
       </w:tr>
       <w:tr>
         <w:tc>
           <w:tcPr>
-            <w:tcW w:w="704" w:type="dxa"/>
+            <w:tcW w:w="665" w:type="dxa"/>
           </w:tcPr>
           <w:p>
             <w:r>
@@ -370,7 +460,7 @@
         </w:tc>
         <w:tc>
           <w:tcPr>
-            <w:tcW w:w="2126" w:type="dxa"/>
+            <w:tcW w:w="1892" w:type="dxa"/>
           </w:tcPr>
           <w:p>
             <w:r>
@@ -380,7 +470,7 @@
         </w:tc>
         <w:tc>
           <w:tcPr>
-            <w:tcW w:w="4678" w:type="dxa"/>
+            <w:tcW w:w="4107" w:type="dxa"/>
           </w:tcPr>
           <w:p>
             <w:r>
@@ -428,10 +518,7 @@
               </w:numPr>
             </w:pPr>
             <w:r>
-              <w:t>Pair 1 to show ERD Diagram work</w:t>
-            </w:r>
-            <w:r>
-              <w:t xml:space="preserve"> (Discussion)</w:t>
+              <w:t>Pair 1 to show ERD Diagram work (Discussion)</w:t>
             </w:r>
           </w:p>
           <w:p>
@@ -538,17 +625,81 @@
         </w:tc>
         <w:tc>
           <w:tcPr>
-            <w:tcW w:w="1508" w:type="dxa"/>
+            <w:tcW w:w="1188" w:type="dxa"/>
           </w:tcPr>
           <w:p>
             <w:r>
               <w:t>Jeremy (PM)</w:t>
             </w:r>
           </w:p>
+        </w:tc>
+        <w:tc>
+          <w:tcPr>
+            <w:tcW w:w="1188" w:type="dxa"/>
+          </w:tcPr>
+          <w:p/>
         </w:tc>
       </w:tr>
     </w:tbl>
     <w:p/>
+    <w:p>
+      <w:r>
+        <w:t>The meeting was adjourned at 2.50</w:t>
+      </w:r>
+      <w:r>
+        <w:t>pm. These minutes will be circulated and adopted if there are no amendments reported in the next 24 hours.</w:t>
+      </w:r>
+    </w:p>
+    <w:p/>
+    <w:p>
+      <w:r>
+        <w:lastRenderedPageBreak/>
+        <w:t>Prepared by,</w:t>
+      </w:r>
+    </w:p>
+    <w:p>
+      <w:pPr>
+        <w:rPr>
+          <w:u w:val="single"/>
+        </w:rPr>
+      </w:pPr>
+      <w:r>
+        <w:rPr>
+          <w:u w:val="single"/>
+        </w:rPr>
+        <w:t>Darren Tay</w:t>
+      </w:r>
+    </w:p>
+    <w:p>
+      <w:pPr>
+        <w:rPr>
+          <w:u w:val="single"/>
+        </w:rPr>
+      </w:pPr>
+    </w:p>
+    <w:p>
+      <w:r>
+        <w:t>Vetted and edited by,</w:t>
+      </w:r>
+    </w:p>
+    <w:p>
+      <w:pPr>
+        <w:rPr>
+          <w:u w:val="single"/>
+        </w:rPr>
+      </w:pPr>
+      <w:r>
+        <w:rPr>
+          <w:u w:val="single"/>
+        </w:rPr>
+        <w:t>Jeremy Ong</w:t>
+      </w:r>
+    </w:p>
+    <w:p>
+      <w:r>
+        <w:br w:type="page"/>
+      </w:r>
+    </w:p>
     <w:p>
       <w:pPr>
         <w:pStyle w:val="ListParagraph"/>
@@ -558,6 +709,7 @@
         </w:numPr>
       </w:pPr>
       <w:r>
+        <w:lastRenderedPageBreak/>
         <w:t>TIME SCHEDULE</w:t>
       </w:r>
     </w:p>
@@ -773,7 +925,6 @@
           </w:tcPr>
           <w:p>
             <w:r>
-              <w:lastRenderedPageBreak/>
               <w:t>6</w:t>
             </w:r>
           </w:p>
@@ -1264,10 +1415,10 @@
       <w:r>
         <w:rPr>
           <w:noProof/>
-          <w:lang w:eastAsia="en-GB"/>
+          <w:lang w:val="en-US"/>
         </w:rPr>
         <w:drawing>
-          <wp:inline distT="0" distB="0" distL="0" distR="0">
+          <wp:inline distT="0" distB="0" distL="0" distR="0" wp14:anchorId="7DD903AF" wp14:editId="096F3D60">
             <wp:extent cx="2225040" cy="2880360"/>
             <wp:effectExtent l="0" t="0" r="3810" b="0"/>
             <wp:docPr id="2" name="Picture 2"/>
@@ -1282,7 +1433,7 @@
                     <pic:cNvPicPr/>
                   </pic:nvPicPr>
                   <pic:blipFill rotWithShape="1">
-                    <a:blip r:embed="rId5">
+                    <a:blip r:embed="rId6">
                       <a:extLst>
                         <a:ext uri="{28A0092B-C50C-407E-A947-70E740481C1C}">
                           <a14:useLocalDpi xmlns:a14="http://schemas.microsoft.com/office/drawing/2010/main" val="0"/>
@@ -1304,7 +1455,7 @@
                       <a:noFill/>
                     </a:ln>
                     <a:extLst>
-                      <a:ext uri="{53640926-AAD7-44D8-BBD7-CCE9431645EC}">
+                      <a:ext uri="{53640926-AAD7-44d8-BBD7-CCE9431645EC}">
                         <a14:shadowObscured xmlns:a14="http://schemas.microsoft.com/office/drawing/2010/main"/>
                       </a:ext>
                     </a:extLst>
@@ -1318,10 +1469,10 @@
       <w:r>
         <w:rPr>
           <w:noProof/>
-          <w:lang w:eastAsia="en-GB"/>
+          <w:lang w:val="en-US"/>
         </w:rPr>
         <w:drawing>
-          <wp:inline distT="0" distB="0" distL="0" distR="0" wp14:anchorId="071A0807" wp14:editId="0CB2A480">
+          <wp:inline distT="0" distB="0" distL="0" distR="0" wp14:anchorId="0B923577" wp14:editId="0319C271">
             <wp:extent cx="2164080" cy="2885519"/>
             <wp:effectExtent l="0" t="0" r="7620" b="0"/>
             <wp:docPr id="4" name="Picture 4"/>
@@ -1336,7 +1487,7 @@
                     <pic:cNvPicPr/>
                   </pic:nvPicPr>
                   <pic:blipFill>
-                    <a:blip r:embed="rId6" cstate="print">
+                    <a:blip r:embed="rId7" cstate="print">
                       <a:extLst>
                         <a:ext uri="{28A0092B-C50C-407E-A947-70E740481C1C}">
                           <a14:useLocalDpi xmlns:a14="http://schemas.microsoft.com/office/drawing/2010/main" val="0"/>
@@ -1412,11 +1563,11 @@
       <w:r>
         <w:rPr>
           <w:noProof/>
-          <w:lang w:eastAsia="en-GB"/>
+          <w:lang w:val="en-US"/>
         </w:rPr>
         <w:lastRenderedPageBreak/>
         <w:drawing>
-          <wp:inline distT="0" distB="0" distL="0" distR="0" wp14:anchorId="709D54C1" wp14:editId="5EC95484">
+          <wp:inline distT="0" distB="0" distL="0" distR="0" wp14:anchorId="0E4522F9" wp14:editId="0D5B6D99">
             <wp:extent cx="2011625" cy="2682240"/>
             <wp:effectExtent l="0" t="0" r="8255" b="3810"/>
             <wp:docPr id="3" name="Picture 3"/>
@@ -1431,7 +1582,7 @@
                     <pic:cNvPicPr/>
                   </pic:nvPicPr>
                   <pic:blipFill>
-                    <a:blip r:embed="rId7" cstate="print">
+                    <a:blip r:embed="rId8" cstate="print">
                       <a:extLst>
                         <a:ext uri="{28A0092B-C50C-407E-A947-70E740481C1C}">
                           <a14:useLocalDpi xmlns:a14="http://schemas.microsoft.com/office/drawing/2010/main" val="0"/>
@@ -1487,10 +1638,10 @@
       <w:r>
         <w:rPr>
           <w:noProof/>
-          <w:lang w:eastAsia="en-GB"/>
+          <w:lang w:val="en-US"/>
         </w:rPr>
         <w:drawing>
-          <wp:inline distT="0" distB="0" distL="0" distR="0">
+          <wp:inline distT="0" distB="0" distL="0" distR="0" wp14:anchorId="07884779" wp14:editId="122AABFA">
             <wp:extent cx="5731510" cy="4298950"/>
             <wp:effectExtent l="0" t="0" r="2540" b="6350"/>
             <wp:docPr id="5" name="Picture 5"/>
@@ -1505,7 +1656,7 @@
                     <pic:cNvPicPr/>
                   </pic:nvPicPr>
                   <pic:blipFill>
-                    <a:blip r:embed="rId8">
+                    <a:blip r:embed="rId9">
                       <a:extLst>
                         <a:ext uri="{28A0092B-C50C-407E-A947-70E740481C1C}">
                           <a14:useLocalDpi xmlns:a14="http://schemas.microsoft.com/office/drawing/2010/main" val="0"/>
@@ -1543,8 +1694,121 @@
 </file>
 
 <file path=word/numbering.xml><?xml version="1.0" encoding="utf-8"?>
-<w:numbering xmlns:wpc="http://schemas.microsoft.com/office/word/2010/wordprocessingCanvas" xmlns:mc="http://schemas.openxmlformats.org/markup-compatibility/2006" xmlns:o="urn:schemas-microsoft-com:office:office" xmlns:r="http://schemas.openxmlformats.org/officeDocument/2006/relationships" xmlns:m="http://schemas.openxmlformats.org/officeDocument/2006/math" xmlns:v="urn:schemas-microsoft-com:vml" xmlns:wp14="http://schemas.microsoft.com/office/word/2010/wordprocessingDrawing" xmlns:wp="http://schemas.openxmlformats.org/drawingml/2006/wordprocessingDrawing" xmlns:w10="urn:schemas-microsoft-com:office:word" xmlns:w="http://schemas.openxmlformats.org/wordprocessingml/2006/main" xmlns:w14="http://schemas.microsoft.com/office/word/2010/wordml" xmlns:w15="http://schemas.microsoft.com/office/word/2012/wordml" xmlns:wpg="http://schemas.microsoft.com/office/word/2010/wordprocessingGroup" xmlns:wpi="http://schemas.microsoft.com/office/word/2010/wordprocessingInk" xmlns:wne="http://schemas.microsoft.com/office/word/2006/wordml" xmlns:wps="http://schemas.microsoft.com/office/word/2010/wordprocessingShape" mc:Ignorable="w14 w15 wp14">
-  <w:abstractNum w:abstractNumId="0" w15:restartNumberingAfterBreak="0">
+<w:numbering xmlns:wpc="http://schemas.microsoft.com/office/word/2010/wordprocessingCanvas" xmlns:mo="http://schemas.microsoft.com/office/mac/office/2008/main" xmlns:mc="http://schemas.openxmlformats.org/markup-compatibility/2006" xmlns:mv="urn:schemas-microsoft-com:mac:vml" xmlns:o="urn:schemas-microsoft-com:office:office" xmlns:r="http://schemas.openxmlformats.org/officeDocument/2006/relationships" xmlns:m="http://schemas.openxmlformats.org/officeDocument/2006/math" xmlns:v="urn:schemas-microsoft-com:vml" xmlns:wp14="http://schemas.microsoft.com/office/word/2010/wordprocessingDrawing" xmlns:wp="http://schemas.openxmlformats.org/drawingml/2006/wordprocessingDrawing" xmlns:w10="urn:schemas-microsoft-com:office:word" xmlns:w="http://schemas.openxmlformats.org/wordprocessingml/2006/main" xmlns:w14="http://schemas.microsoft.com/office/word/2010/wordml" xmlns:wpg="http://schemas.microsoft.com/office/word/2010/wordprocessingGroup" xmlns:wpi="http://schemas.microsoft.com/office/word/2010/wordprocessingInk" xmlns:wne="http://schemas.microsoft.com/office/word/2006/wordml" xmlns:wps="http://schemas.microsoft.com/office/word/2010/wordprocessingShape" mc:Ignorable="w14 wp14">
+  <w:abstractNum w:abstractNumId="0">
+    <w:nsid w:val="04B83E9D"/>
+    <w:multiLevelType w:val="hybridMultilevel"/>
+    <w:tmpl w:val="88382C96"/>
+    <w:lvl w:ilvl="0" w:tplc="04090001">
+      <w:start w:val="1"/>
+      <w:numFmt w:val="bullet"/>
+      <w:lvlText w:val=""/>
+      <w:lvlJc w:val="left"/>
+      <w:pPr>
+        <w:ind w:left="720" w:hanging="360"/>
+      </w:pPr>
+      <w:rPr>
+        <w:rFonts w:ascii="Symbol" w:hAnsi="Symbol" w:hint="default"/>
+      </w:rPr>
+    </w:lvl>
+    <w:lvl w:ilvl="1" w:tplc="04090003" w:tentative="1">
+      <w:start w:val="1"/>
+      <w:numFmt w:val="bullet"/>
+      <w:lvlText w:val="o"/>
+      <w:lvlJc w:val="left"/>
+      <w:pPr>
+        <w:ind w:left="1440" w:hanging="360"/>
+      </w:pPr>
+      <w:rPr>
+        <w:rFonts w:ascii="Courier New" w:hAnsi="Courier New" w:hint="default"/>
+      </w:rPr>
+    </w:lvl>
+    <w:lvl w:ilvl="2" w:tplc="04090005" w:tentative="1">
+      <w:start w:val="1"/>
+      <w:numFmt w:val="bullet"/>
+      <w:lvlText w:val=""/>
+      <w:lvlJc w:val="left"/>
+      <w:pPr>
+        <w:ind w:left="2160" w:hanging="360"/>
+      </w:pPr>
+      <w:rPr>
+        <w:rFonts w:ascii="Wingdings" w:hAnsi="Wingdings" w:hint="default"/>
+      </w:rPr>
+    </w:lvl>
+    <w:lvl w:ilvl="3" w:tplc="04090001" w:tentative="1">
+      <w:start w:val="1"/>
+      <w:numFmt w:val="bullet"/>
+      <w:lvlText w:val=""/>
+      <w:lvlJc w:val="left"/>
+      <w:pPr>
+        <w:ind w:left="2880" w:hanging="360"/>
+      </w:pPr>
+      <w:rPr>
+        <w:rFonts w:ascii="Symbol" w:hAnsi="Symbol" w:hint="default"/>
+      </w:rPr>
+    </w:lvl>
+    <w:lvl w:ilvl="4" w:tplc="04090003" w:tentative="1">
+      <w:start w:val="1"/>
+      <w:numFmt w:val="bullet"/>
+      <w:lvlText w:val="o"/>
+      <w:lvlJc w:val="left"/>
+      <w:pPr>
+        <w:ind w:left="3600" w:hanging="360"/>
+      </w:pPr>
+      <w:rPr>
+        <w:rFonts w:ascii="Courier New" w:hAnsi="Courier New" w:hint="default"/>
+      </w:rPr>
+    </w:lvl>
+    <w:lvl w:ilvl="5" w:tplc="04090005" w:tentative="1">
+      <w:start w:val="1"/>
+      <w:numFmt w:val="bullet"/>
+      <w:lvlText w:val=""/>
+      <w:lvlJc w:val="left"/>
+      <w:pPr>
+        <w:ind w:left="4320" w:hanging="360"/>
+      </w:pPr>
+      <w:rPr>
+        <w:rFonts w:ascii="Wingdings" w:hAnsi="Wingdings" w:hint="default"/>
+      </w:rPr>
+    </w:lvl>
+    <w:lvl w:ilvl="6" w:tplc="04090001" w:tentative="1">
+      <w:start w:val="1"/>
+      <w:numFmt w:val="bullet"/>
+      <w:lvlText w:val=""/>
+      <w:lvlJc w:val="left"/>
+      <w:pPr>
+        <w:ind w:left="5040" w:hanging="360"/>
+      </w:pPr>
+      <w:rPr>
+        <w:rFonts w:ascii="Symbol" w:hAnsi="Symbol" w:hint="default"/>
+      </w:rPr>
+    </w:lvl>
+    <w:lvl w:ilvl="7" w:tplc="04090003" w:tentative="1">
+      <w:start w:val="1"/>
+      <w:numFmt w:val="bullet"/>
+      <w:lvlText w:val="o"/>
+      <w:lvlJc w:val="left"/>
+      <w:pPr>
+        <w:ind w:left="5760" w:hanging="360"/>
+      </w:pPr>
+      <w:rPr>
+        <w:rFonts w:ascii="Courier New" w:hAnsi="Courier New" w:hint="default"/>
+      </w:rPr>
+    </w:lvl>
+    <w:lvl w:ilvl="8" w:tplc="04090005" w:tentative="1">
+      <w:start w:val="1"/>
+      <w:numFmt w:val="bullet"/>
+      <w:lvlText w:val=""/>
+      <w:lvlJc w:val="left"/>
+      <w:pPr>
+        <w:ind w:left="6480" w:hanging="360"/>
+      </w:pPr>
+      <w:rPr>
+        <w:rFonts w:ascii="Wingdings" w:hAnsi="Wingdings" w:hint="default"/>
+      </w:rPr>
+    </w:lvl>
+  </w:abstractNum>
+  <w:abstractNum w:abstractNumId="1">
     <w:nsid w:val="22276A3B"/>
     <w:multiLevelType w:val="hybridMultilevel"/>
     <w:tmpl w:val="3974631C"/>
@@ -1633,7 +1897,7 @@
       </w:pPr>
     </w:lvl>
   </w:abstractNum>
-  <w:abstractNum w:abstractNumId="1" w15:restartNumberingAfterBreak="0">
+  <w:abstractNum w:abstractNumId="2">
     <w:nsid w:val="25636E0B"/>
     <w:multiLevelType w:val="hybridMultilevel"/>
     <w:tmpl w:val="B4C46722"/>
@@ -1722,13 +1986,13 @@
       </w:pPr>
     </w:lvl>
   </w:abstractNum>
-  <w:abstractNum w:abstractNumId="2" w15:restartNumberingAfterBreak="0">
+  <w:abstractNum w:abstractNumId="3">
     <w:nsid w:val="578C5702"/>
     <w:multiLevelType w:val="hybridMultilevel"/>
-    <w:tmpl w:val="E61204E0"/>
-    <w:lvl w:ilvl="0" w:tplc="0809000F">
-      <w:start w:val="1"/>
-      <w:numFmt w:val="decimal"/>
+    <w:tmpl w:val="6316BFB6"/>
+    <w:lvl w:ilvl="0" w:tplc="04090015">
+      <w:start w:val="1"/>
+      <w:numFmt w:val="upperLetter"/>
       <w:lvlText w:val="%1."/>
       <w:lvlJc w:val="left"/>
       <w:pPr>
@@ -1811,7 +2075,7 @@
       </w:pPr>
     </w:lvl>
   </w:abstractNum>
-  <w:abstractNum w:abstractNumId="3" w15:restartNumberingAfterBreak="0">
+  <w:abstractNum w:abstractNumId="4">
     <w:nsid w:val="5A2F16FC"/>
     <w:multiLevelType w:val="hybridMultilevel"/>
     <w:tmpl w:val="C5F021D0"/>
@@ -1900,7 +2164,7 @@
       </w:pPr>
     </w:lvl>
   </w:abstractNum>
-  <w:abstractNum w:abstractNumId="4" w15:restartNumberingAfterBreak="0">
+  <w:abstractNum w:abstractNumId="5">
     <w:nsid w:val="73EB4D7F"/>
     <w:multiLevelType w:val="hybridMultilevel"/>
     <w:tmpl w:val="EC7C06A8"/>
@@ -1989,7 +2253,7 @@
       </w:pPr>
     </w:lvl>
   </w:abstractNum>
-  <w:abstractNum w:abstractNumId="5" w15:restartNumberingAfterBreak="0">
+  <w:abstractNum w:abstractNumId="6">
     <w:nsid w:val="7B967ABE"/>
     <w:multiLevelType w:val="hybridMultilevel"/>
     <w:tmpl w:val="776CF792"/>
@@ -2079,28 +2343,31 @@
     </w:lvl>
   </w:abstractNum>
   <w:num w:numId="1">
+    <w:abstractNumId w:val="2"/>
+  </w:num>
+  <w:num w:numId="2">
+    <w:abstractNumId w:val="6"/>
+  </w:num>
+  <w:num w:numId="3">
+    <w:abstractNumId w:val="3"/>
+  </w:num>
+  <w:num w:numId="4">
     <w:abstractNumId w:val="1"/>
   </w:num>
-  <w:num w:numId="2">
+  <w:num w:numId="5">
+    <w:abstractNumId w:val="4"/>
+  </w:num>
+  <w:num w:numId="6">
     <w:abstractNumId w:val="5"/>
   </w:num>
-  <w:num w:numId="3">
-    <w:abstractNumId w:val="2"/>
-  </w:num>
-  <w:num w:numId="4">
+  <w:num w:numId="7">
     <w:abstractNumId w:val="0"/>
-  </w:num>
-  <w:num w:numId="5">
-    <w:abstractNumId w:val="3"/>
-  </w:num>
-  <w:num w:numId="6">
-    <w:abstractNumId w:val="4"/>
   </w:num>
 </w:numbering>
 </file>
 
 <file path=word/styles.xml><?xml version="1.0" encoding="utf-8"?>
-<w:styles xmlns:mc="http://schemas.openxmlformats.org/markup-compatibility/2006" xmlns:r="http://schemas.openxmlformats.org/officeDocument/2006/relationships" xmlns:w="http://schemas.openxmlformats.org/wordprocessingml/2006/main" xmlns:w14="http://schemas.microsoft.com/office/word/2010/wordml" xmlns:w15="http://schemas.microsoft.com/office/word/2012/wordml" mc:Ignorable="w14 w15">
+<w:styles xmlns:mc="http://schemas.openxmlformats.org/markup-compatibility/2006" xmlns:r="http://schemas.openxmlformats.org/officeDocument/2006/relationships" xmlns:w="http://schemas.openxmlformats.org/wordprocessingml/2006/main" xmlns:w14="http://schemas.microsoft.com/office/word/2010/wordml" mc:Ignorable="w14">
   <w:docDefaults>
     <w:rPrDefault>
       <w:rPr>
@@ -2116,378 +2383,153 @@
       </w:pPr>
     </w:pPrDefault>
   </w:docDefaults>
-  <w:latentStyles w:defLockedState="0" w:defUIPriority="99" w:defSemiHidden="0" w:defUnhideWhenUsed="0" w:defQFormat="0" w:count="371">
-    <w:lsdException w:name="Normal" w:uiPriority="0" w:qFormat="1"/>
-    <w:lsdException w:name="heading 1" w:uiPriority="9" w:qFormat="1"/>
-    <w:lsdException w:name="heading 2" w:semiHidden="1" w:uiPriority="9" w:unhideWhenUsed="1" w:qFormat="1"/>
-    <w:lsdException w:name="heading 3" w:semiHidden="1" w:uiPriority="9" w:unhideWhenUsed="1" w:qFormat="1"/>
-    <w:lsdException w:name="heading 4" w:semiHidden="1" w:uiPriority="9" w:unhideWhenUsed="1" w:qFormat="1"/>
-    <w:lsdException w:name="heading 5" w:semiHidden="1" w:uiPriority="9" w:unhideWhenUsed="1" w:qFormat="1"/>
-    <w:lsdException w:name="heading 6" w:semiHidden="1" w:uiPriority="9" w:unhideWhenUsed="1" w:qFormat="1"/>
-    <w:lsdException w:name="heading 7" w:semiHidden="1" w:uiPriority="9" w:unhideWhenUsed="1" w:qFormat="1"/>
-    <w:lsdException w:name="heading 8" w:semiHidden="1" w:uiPriority="9" w:unhideWhenUsed="1" w:qFormat="1"/>
-    <w:lsdException w:name="heading 9" w:semiHidden="1" w:uiPriority="9" w:unhideWhenUsed="1" w:qFormat="1"/>
-    <w:lsdException w:name="index 1" w:semiHidden="1" w:unhideWhenUsed="1"/>
-    <w:lsdException w:name="index 2" w:semiHidden="1" w:unhideWhenUsed="1"/>
-    <w:lsdException w:name="index 3" w:semiHidden="1" w:unhideWhenUsed="1"/>
-    <w:lsdException w:name="index 4" w:semiHidden="1" w:unhideWhenUsed="1"/>
-    <w:lsdException w:name="index 5" w:semiHidden="1" w:unhideWhenUsed="1"/>
-    <w:lsdException w:name="index 6" w:semiHidden="1" w:unhideWhenUsed="1"/>
-    <w:lsdException w:name="index 7" w:semiHidden="1" w:unhideWhenUsed="1"/>
-    <w:lsdException w:name="index 8" w:semiHidden="1" w:unhideWhenUsed="1"/>
-    <w:lsdException w:name="index 9" w:semiHidden="1" w:unhideWhenUsed="1"/>
-    <w:lsdException w:name="toc 1" w:semiHidden="1" w:uiPriority="39" w:unhideWhenUsed="1"/>
-    <w:lsdException w:name="toc 2" w:semiHidden="1" w:uiPriority="39" w:unhideWhenUsed="1"/>
-    <w:lsdException w:name="toc 3" w:semiHidden="1" w:uiPriority="39" w:unhideWhenUsed="1"/>
-    <w:lsdException w:name="toc 4" w:semiHidden="1" w:uiPriority="39" w:unhideWhenUsed="1"/>
-    <w:lsdException w:name="toc 5" w:semiHidden="1" w:uiPriority="39" w:unhideWhenUsed="1"/>
-    <w:lsdException w:name="toc 6" w:semiHidden="1" w:uiPriority="39" w:unhideWhenUsed="1"/>
-    <w:lsdException w:name="toc 7" w:semiHidden="1" w:uiPriority="39" w:unhideWhenUsed="1"/>
-    <w:lsdException w:name="toc 8" w:semiHidden="1" w:uiPriority="39" w:unhideWhenUsed="1"/>
-    <w:lsdException w:name="toc 9" w:semiHidden="1" w:uiPriority="39" w:unhideWhenUsed="1"/>
-    <w:lsdException w:name="Normal Indent" w:semiHidden="1" w:unhideWhenUsed="1"/>
-    <w:lsdException w:name="footnote text" w:semiHidden="1" w:unhideWhenUsed="1"/>
-    <w:lsdException w:name="annotation text" w:semiHidden="1" w:unhideWhenUsed="1"/>
-    <w:lsdException w:name="header" w:semiHidden="1" w:unhideWhenUsed="1"/>
-    <w:lsdException w:name="footer" w:semiHidden="1" w:unhideWhenUsed="1"/>
-    <w:lsdException w:name="index heading" w:semiHidden="1" w:unhideWhenUsed="1"/>
-    <w:lsdException w:name="caption" w:semiHidden="1" w:uiPriority="35" w:unhideWhenUsed="1" w:qFormat="1"/>
-    <w:lsdException w:name="table of figures" w:semiHidden="1" w:unhideWhenUsed="1"/>
-    <w:lsdException w:name="envelope address" w:semiHidden="1" w:unhideWhenUsed="1"/>
-    <w:lsdException w:name="envelope return" w:semiHidden="1" w:unhideWhenUsed="1"/>
-    <w:lsdException w:name="footnote reference" w:semiHidden="1" w:unhideWhenUsed="1"/>
-    <w:lsdException w:name="annotation reference" w:semiHidden="1" w:unhideWhenUsed="1"/>
-    <w:lsdException w:name="line number" w:semiHidden="1" w:unhideWhenUsed="1"/>
-    <w:lsdException w:name="page number" w:semiHidden="1" w:unhideWhenUsed="1"/>
-    <w:lsdException w:name="endnote reference" w:semiHidden="1" w:unhideWhenUsed="1"/>
-    <w:lsdException w:name="endnote text" w:semiHidden="1" w:unhideWhenUsed="1"/>
-    <w:lsdException w:name="table of authorities" w:semiHidden="1" w:unhideWhenUsed="1"/>
-    <w:lsdException w:name="macro" w:semiHidden="1" w:unhideWhenUsed="1"/>
-    <w:lsdException w:name="toa heading" w:semiHidden="1" w:unhideWhenUsed="1"/>
-    <w:lsdException w:name="List" w:semiHidden="1" w:unhideWhenUsed="1"/>
-    <w:lsdException w:name="List Bullet" w:semiHidden="1" w:unhideWhenUsed="1"/>
-    <w:lsdException w:name="List Number" w:semiHidden="1" w:unhideWhenUsed="1"/>
-    <w:lsdException w:name="List 2" w:semiHidden="1" w:unhideWhenUsed="1"/>
-    <w:lsdException w:name="List 3" w:semiHidden="1" w:unhideWhenUsed="1"/>
-    <w:lsdException w:name="List 4" w:semiHidden="1" w:unhideWhenUsed="1"/>
-    <w:lsdException w:name="List 5" w:semiHidden="1" w:unhideWhenUsed="1"/>
-    <w:lsdException w:name="List Bullet 2" w:semiHidden="1" w:unhideWhenUsed="1"/>
-    <w:lsdException w:name="List Bullet 3" w:semiHidden="1" w:unhideWhenUsed="1"/>
-    <w:lsdException w:name="List Bullet 4" w:semiHidden="1" w:unhideWhenUsed="1"/>
-    <w:lsdException w:name="List Bullet 5" w:semiHidden="1" w:unhideWhenUsed="1"/>
-    <w:lsdException w:name="List Number 2" w:semiHidden="1" w:unhideWhenUsed="1"/>
-    <w:lsdException w:name="List Number 3" w:semiHidden="1" w:unhideWhenUsed="1"/>
-    <w:lsdException w:name="List Number 4" w:semiHidden="1" w:unhideWhenUsed="1"/>
-    <w:lsdException w:name="List Number 5" w:semiHidden="1" w:unhideWhenUsed="1"/>
-    <w:lsdException w:name="Title" w:uiPriority="10" w:qFormat="1"/>
-    <w:lsdException w:name="Closing" w:semiHidden="1" w:unhideWhenUsed="1"/>
-    <w:lsdException w:name="Signature" w:semiHidden="1" w:unhideWhenUsed="1"/>
-    <w:lsdException w:name="Default Paragraph Font" w:semiHidden="1" w:uiPriority="1" w:unhideWhenUsed="1"/>
-    <w:lsdException w:name="Body Text" w:semiHidden="1" w:unhideWhenUsed="1"/>
-    <w:lsdException w:name="Body Text Indent" w:semiHidden="1" w:unhideWhenUsed="1"/>
-    <w:lsdException w:name="List Continue" w:semiHidden="1" w:unhideWhenUsed="1"/>
-    <w:lsdException w:name="List Continue 2" w:semiHidden="1" w:unhideWhenUsed="1"/>
-    <w:lsdException w:name="List Continue 3" w:semiHidden="1" w:unhideWhenUsed="1"/>
-    <w:lsdException w:name="List Continue 4" w:semiHidden="1" w:unhideWhenUsed="1"/>
-    <w:lsdException w:name="List Continue 5" w:semiHidden="1" w:unhideWhenUsed="1"/>
-    <w:lsdException w:name="Message Header" w:semiHidden="1" w:unhideWhenUsed="1"/>
-    <w:lsdException w:name="Subtitle" w:uiPriority="11" w:qFormat="1"/>
-    <w:lsdException w:name="Salutation" w:semiHidden="1" w:unhideWhenUsed="1"/>
-    <w:lsdException w:name="Date" w:semiHidden="1" w:unhideWhenUsed="1"/>
-    <w:lsdException w:name="Body Text First Indent" w:semiHidden="1" w:unhideWhenUsed="1"/>
-    <w:lsdException w:name="Body Text First Indent 2" w:semiHidden="1" w:unhideWhenUsed="1"/>
-    <w:lsdException w:name="Note Heading" w:semiHidden="1" w:unhideWhenUsed="1"/>
-    <w:lsdException w:name="Body Text 2" w:semiHidden="1" w:unhideWhenUsed="1"/>
-    <w:lsdException w:name="Body Text 3" w:semiHidden="1" w:unhideWhenUsed="1"/>
-    <w:lsdException w:name="Body Text Indent 2" w:semiHidden="1" w:unhideWhenUsed="1"/>
-    <w:lsdException w:name="Body Text Indent 3" w:semiHidden="1" w:unhideWhenUsed="1"/>
-    <w:lsdException w:name="Block Text" w:semiHidden="1" w:unhideWhenUsed="1"/>
-    <w:lsdException w:name="Hyperlink" w:semiHidden="1" w:unhideWhenUsed="1"/>
-    <w:lsdException w:name="FollowedHyperlink" w:semiHidden="1" w:unhideWhenUsed="1"/>
-    <w:lsdException w:name="Strong" w:uiPriority="22" w:qFormat="1"/>
-    <w:lsdException w:name="Emphasis" w:uiPriority="20" w:qFormat="1"/>
-    <w:lsdException w:name="Document Map" w:semiHidden="1" w:unhideWhenUsed="1"/>
-    <w:lsdException w:name="Plain Text" w:semiHidden="1" w:unhideWhenUsed="1"/>
-    <w:lsdException w:name="E-mail Signature" w:semiHidden="1" w:unhideWhenUsed="1"/>
-    <w:lsdException w:name="HTML Top of Form" w:semiHidden="1" w:unhideWhenUsed="1"/>
-    <w:lsdException w:name="HTML Bottom of Form" w:semiHidden="1" w:unhideWhenUsed="1"/>
-    <w:lsdException w:name="Normal (Web)" w:semiHidden="1" w:unhideWhenUsed="1"/>
-    <w:lsdException w:name="HTML Acronym" w:semiHidden="1" w:unhideWhenUsed="1"/>
-    <w:lsdException w:name="HTML Address" w:semiHidden="1" w:unhideWhenUsed="1"/>
-    <w:lsdException w:name="HTML Cite" w:semiHidden="1" w:unhideWhenUsed="1"/>
-    <w:lsdException w:name="HTML Code" w:semiHidden="1" w:unhideWhenUsed="1"/>
-    <w:lsdException w:name="HTML Definition" w:semiHidden="1" w:unhideWhenUsed="1"/>
-    <w:lsdException w:name="HTML Keyboard" w:semiHidden="1" w:unhideWhenUsed="1"/>
-    <w:lsdException w:name="HTML Preformatted" w:semiHidden="1" w:unhideWhenUsed="1"/>
-    <w:lsdException w:name="HTML Sample" w:semiHidden="1" w:unhideWhenUsed="1"/>
-    <w:lsdException w:name="HTML Typewriter" w:semiHidden="1" w:unhideWhenUsed="1"/>
-    <w:lsdException w:name="HTML Variable" w:semiHidden="1" w:unhideWhenUsed="1"/>
-    <w:lsdException w:name="Normal Table" w:semiHidden="1" w:unhideWhenUsed="1"/>
-    <w:lsdException w:name="annotation subject" w:semiHidden="1" w:unhideWhenUsed="1"/>
-    <w:lsdException w:name="No List" w:semiHidden="1" w:unhideWhenUsed="1"/>
-    <w:lsdException w:name="Outline List 1" w:semiHidden="1" w:unhideWhenUsed="1"/>
-    <w:lsdException w:name="Outline List 2" w:semiHidden="1" w:unhideWhenUsed="1"/>
-    <w:lsdException w:name="Outline List 3" w:semiHidden="1" w:unhideWhenUsed="1"/>
-    <w:lsdException w:name="Table Simple 1" w:semiHidden="1" w:unhideWhenUsed="1"/>
-    <w:lsdException w:name="Table Simple 2" w:semiHidden="1" w:unhideWhenUsed="1"/>
-    <w:lsdException w:name="Table Simple 3" w:semiHidden="1" w:unhideWhenUsed="1"/>
-    <w:lsdException w:name="Table Classic 1" w:semiHidden="1" w:unhideWhenUsed="1"/>
-    <w:lsdException w:name="Table Classic 2" w:semiHidden="1" w:unhideWhenUsed="1"/>
-    <w:lsdException w:name="Table Classic 3" w:semiHidden="1" w:unhideWhenUsed="1"/>
-    <w:lsdException w:name="Table Classic 4" w:semiHidden="1" w:unhideWhenUsed="1"/>
-    <w:lsdException w:name="Table Colorful 1" w:semiHidden="1" w:unhideWhenUsed="1"/>
-    <w:lsdException w:name="Table Colorful 2" w:semiHidden="1" w:unhideWhenUsed="1"/>
-    <w:lsdException w:name="Table Colorful 3" w:semiHidden="1" w:unhideWhenUsed="1"/>
-    <w:lsdException w:name="Table Columns 1" w:semiHidden="1" w:unhideWhenUsed="1"/>
-    <w:lsdException w:name="Table Columns 2" w:semiHidden="1" w:unhideWhenUsed="1"/>
-    <w:lsdException w:name="Table Columns 3" w:semiHidden="1" w:unhideWhenUsed="1"/>
-    <w:lsdException w:name="Table Columns 4" w:semiHidden="1" w:unhideWhenUsed="1"/>
-    <w:lsdException w:name="Table Columns 5" w:semiHidden="1" w:unhideWhenUsed="1"/>
-    <w:lsdException w:name="Table Grid 1" w:semiHidden="1" w:unhideWhenUsed="1"/>
-    <w:lsdException w:name="Table Grid 2" w:semiHidden="1" w:unhideWhenUsed="1"/>
-    <w:lsdException w:name="Table Grid 3" w:semiHidden="1" w:unhideWhenUsed="1"/>
-    <w:lsdException w:name="Table Grid 4" w:semiHidden="1" w:unhideWhenUsed="1"/>
-    <w:lsdException w:name="Table Grid 5" w:semiHidden="1" w:unhideWhenUsed="1"/>
-    <w:lsdException w:name="Table Grid 6" w:semiHidden="1" w:unhideWhenUsed="1"/>
-    <w:lsdException w:name="Table Grid 7" w:semiHidden="1" w:unhideWhenUsed="1"/>
-    <w:lsdException w:name="Table Grid 8" w:semiHidden="1" w:unhideWhenUsed="1"/>
-    <w:lsdException w:name="Table List 1" w:semiHidden="1" w:unhideWhenUsed="1"/>
-    <w:lsdException w:name="Table List 2" w:semiHidden="1" w:unhideWhenUsed="1"/>
-    <w:lsdException w:name="Table List 3" w:semiHidden="1" w:unhideWhenUsed="1"/>
-    <w:lsdException w:name="Table List 4" w:semiHidden="1" w:unhideWhenUsed="1"/>
-    <w:lsdException w:name="Table List 5" w:semiHidden="1" w:unhideWhenUsed="1"/>
-    <w:lsdException w:name="Table List 6" w:semiHidden="1" w:unhideWhenUsed="1"/>
-    <w:lsdException w:name="Table List 7" w:semiHidden="1" w:unhideWhenUsed="1"/>
-    <w:lsdException w:name="Table List 8" w:semiHidden="1" w:unhideWhenUsed="1"/>
-    <w:lsdException w:name="Table 3D effects 1" w:semiHidden="1" w:unhideWhenUsed="1"/>
-    <w:lsdException w:name="Table 3D effects 2" w:semiHidden="1" w:unhideWhenUsed="1"/>
-    <w:lsdException w:name="Table 3D effects 3" w:semiHidden="1" w:unhideWhenUsed="1"/>
-    <w:lsdException w:name="Table Contemporary" w:semiHidden="1" w:unhideWhenUsed="1"/>
-    <w:lsdException w:name="Table Elegant" w:semiHidden="1" w:unhideWhenUsed="1"/>
-    <w:lsdException w:name="Table Professional" w:semiHidden="1" w:unhideWhenUsed="1"/>
-    <w:lsdException w:name="Table Subtle 1" w:semiHidden="1" w:unhideWhenUsed="1"/>
-    <w:lsdException w:name="Table Subtle 2" w:semiHidden="1" w:unhideWhenUsed="1"/>
-    <w:lsdException w:name="Table Web 1" w:semiHidden="1" w:unhideWhenUsed="1"/>
-    <w:lsdException w:name="Table Web 2" w:semiHidden="1" w:unhideWhenUsed="1"/>
-    <w:lsdException w:name="Table Web 3" w:semiHidden="1" w:unhideWhenUsed="1"/>
-    <w:lsdException w:name="Balloon Text" w:semiHidden="1" w:unhideWhenUsed="1"/>
-    <w:lsdException w:name="Table Grid" w:uiPriority="39"/>
-    <w:lsdException w:name="Table Theme" w:semiHidden="1" w:unhideWhenUsed="1"/>
-    <w:lsdException w:name="Placeholder Text" w:semiHidden="1"/>
-    <w:lsdException w:name="No Spacing" w:uiPriority="1" w:qFormat="1"/>
-    <w:lsdException w:name="Light Shading" w:uiPriority="60"/>
-    <w:lsdException w:name="Light List" w:uiPriority="61"/>
-    <w:lsdException w:name="Light Grid" w:uiPriority="62"/>
-    <w:lsdException w:name="Medium Shading 1" w:uiPriority="63"/>
-    <w:lsdException w:name="Medium Shading 2" w:uiPriority="64"/>
-    <w:lsdException w:name="Medium List 1" w:uiPriority="65"/>
-    <w:lsdException w:name="Medium List 2" w:uiPriority="66"/>
-    <w:lsdException w:name="Medium Grid 1" w:uiPriority="67"/>
-    <w:lsdException w:name="Medium Grid 2" w:uiPriority="68"/>
-    <w:lsdException w:name="Medium Grid 3" w:uiPriority="69"/>
-    <w:lsdException w:name="Dark List" w:uiPriority="70"/>
-    <w:lsdException w:name="Colorful Shading" w:uiPriority="71"/>
-    <w:lsdException w:name="Colorful List" w:uiPriority="72"/>
-    <w:lsdException w:name="Colorful Grid" w:uiPriority="73"/>
-    <w:lsdException w:name="Light Shading Accent 1" w:uiPriority="60"/>
-    <w:lsdException w:name="Light List Accent 1" w:uiPriority="61"/>
-    <w:lsdException w:name="Light Grid Accent 1" w:uiPriority="62"/>
-    <w:lsdException w:name="Medium Shading 1 Accent 1" w:uiPriority="63"/>
-    <w:lsdException w:name="Medium Shading 2 Accent 1" w:uiPriority="64"/>
-    <w:lsdException w:name="Medium List 1 Accent 1" w:uiPriority="65"/>
-    <w:lsdException w:name="Revision" w:semiHidden="1"/>
-    <w:lsdException w:name="List Paragraph" w:uiPriority="34" w:qFormat="1"/>
-    <w:lsdException w:name="Quote" w:uiPriority="29" w:qFormat="1"/>
-    <w:lsdException w:name="Intense Quote" w:uiPriority="30" w:qFormat="1"/>
-    <w:lsdException w:name="Medium List 2 Accent 1" w:uiPriority="66"/>
-    <w:lsdException w:name="Medium Grid 1 Accent 1" w:uiPriority="67"/>
-    <w:lsdException w:name="Medium Grid 2 Accent 1" w:uiPriority="68"/>
-    <w:lsdException w:name="Medium Grid 3 Accent 1" w:uiPriority="69"/>
-    <w:lsdException w:name="Dark List Accent 1" w:uiPriority="70"/>
-    <w:lsdException w:name="Colorful Shading Accent 1" w:uiPriority="71"/>
-    <w:lsdException w:name="Colorful List Accent 1" w:uiPriority="72"/>
-    <w:lsdException w:name="Colorful Grid Accent 1" w:uiPriority="73"/>
-    <w:lsdException w:name="Light Shading Accent 2" w:uiPriority="60"/>
-    <w:lsdException w:name="Light List Accent 2" w:uiPriority="61"/>
-    <w:lsdException w:name="Light Grid Accent 2" w:uiPriority="62"/>
-    <w:lsdException w:name="Medium Shading 1 Accent 2" w:uiPriority="63"/>
-    <w:lsdException w:name="Medium Shading 2 Accent 2" w:uiPriority="64"/>
-    <w:lsdException w:name="Medium List 1 Accent 2" w:uiPriority="65"/>
-    <w:lsdException w:name="Medium List 2 Accent 2" w:uiPriority="66"/>
-    <w:lsdException w:name="Medium Grid 1 Accent 2" w:uiPriority="67"/>
-    <w:lsdException w:name="Medium Grid 2 Accent 2" w:uiPriority="68"/>
-    <w:lsdException w:name="Medium Grid 3 Accent 2" w:uiPriority="69"/>
-    <w:lsdException w:name="Dark List Accent 2" w:uiPriority="70"/>
-    <w:lsdException w:name="Colorful Shading Accent 2" w:uiPriority="71"/>
-    <w:lsdException w:name="Colorful List Accent 2" w:uiPriority="72"/>
-    <w:lsdException w:name="Colorful Grid Accent 2" w:uiPriority="73"/>
-    <w:lsdException w:name="Light Shading Accent 3" w:uiPriority="60"/>
-    <w:lsdException w:name="Light List Accent 3" w:uiPriority="61"/>
-    <w:lsdException w:name="Light Grid Accent 3" w:uiPriority="62"/>
-    <w:lsdException w:name="Medium Shading 1 Accent 3" w:uiPriority="63"/>
-    <w:lsdException w:name="Medium Shading 2 Accent 3" w:uiPriority="64"/>
-    <w:lsdException w:name="Medium List 1 Accent 3" w:uiPriority="65"/>
-    <w:lsdException w:name="Medium List 2 Accent 3" w:uiPriority="66"/>
-    <w:lsdException w:name="Medium Grid 1 Accent 3" w:uiPriority="67"/>
-    <w:lsdException w:name="Medium Grid 2 Accent 3" w:uiPriority="68"/>
-    <w:lsdException w:name="Medium Grid 3 Accent 3" w:uiPriority="69"/>
-    <w:lsdException w:name="Dark List Accent 3" w:uiPriority="70"/>
-    <w:lsdException w:name="Colorful Shading Accent 3" w:uiPriority="71"/>
-    <w:lsdException w:name="Colorful List Accent 3" w:uiPriority="72"/>
-    <w:lsdException w:name="Colorful Grid Accent 3" w:uiPriority="73"/>
-    <w:lsdException w:name="Light Shading Accent 4" w:uiPriority="60"/>
-    <w:lsdException w:name="Light List Accent 4" w:uiPriority="61"/>
-    <w:lsdException w:name="Light Grid Accent 4" w:uiPriority="62"/>
-    <w:lsdException w:name="Medium Shading 1 Accent 4" w:uiPriority="63"/>
-    <w:lsdException w:name="Medium Shading 2 Accent 4" w:uiPriority="64"/>
-    <w:lsdException w:name="Medium List 1 Accent 4" w:uiPriority="65"/>
-    <w:lsdException w:name="Medium List 2 Accent 4" w:uiPriority="66"/>
-    <w:lsdException w:name="Medium Grid 1 Accent 4" w:uiPriority="67"/>
-    <w:lsdException w:name="Medium Grid 2 Accent 4" w:uiPriority="68"/>
-    <w:lsdException w:name="Medium Grid 3 Accent 4" w:uiPriority="69"/>
-    <w:lsdException w:name="Dark List Accent 4" w:uiPriority="70"/>
-    <w:lsdException w:name="Colorful Shading Accent 4" w:uiPriority="71"/>
-    <w:lsdException w:name="Colorful List Accent 4" w:uiPriority="72"/>
-    <w:lsdException w:name="Colorful Grid Accent 4" w:uiPriority="73"/>
-    <w:lsdException w:name="Light Shading Accent 5" w:uiPriority="60"/>
-    <w:lsdException w:name="Light List Accent 5" w:uiPriority="61"/>
-    <w:lsdException w:name="Light Grid Accent 5" w:uiPriority="62"/>
-    <w:lsdException w:name="Medium Shading 1 Accent 5" w:uiPriority="63"/>
-    <w:lsdException w:name="Medium Shading 2 Accent 5" w:uiPriority="64"/>
-    <w:lsdException w:name="Medium List 1 Accent 5" w:uiPriority="65"/>
-    <w:lsdException w:name="Medium List 2 Accent 5" w:uiPriority="66"/>
-    <w:lsdException w:name="Medium Grid 1 Accent 5" w:uiPriority="67"/>
-    <w:lsdException w:name="Medium Grid 2 Accent 5" w:uiPriority="68"/>
-    <w:lsdException w:name="Medium Grid 3 Accent 5" w:uiPriority="69"/>
-    <w:lsdException w:name="Dark List Accent 5" w:uiPriority="70"/>
-    <w:lsdException w:name="Colorful Shading Accent 5" w:uiPriority="71"/>
-    <w:lsdException w:name="Colorful List Accent 5" w:uiPriority="72"/>
-    <w:lsdException w:name="Colorful Grid Accent 5" w:uiPriority="73"/>
-    <w:lsdException w:name="Light Shading Accent 6" w:uiPriority="60"/>
-    <w:lsdException w:name="Light List Accent 6" w:uiPriority="61"/>
-    <w:lsdException w:name="Light Grid Accent 6" w:uiPriority="62"/>
-    <w:lsdException w:name="Medium Shading 1 Accent 6" w:uiPriority="63"/>
-    <w:lsdException w:name="Medium Shading 2 Accent 6" w:uiPriority="64"/>
-    <w:lsdException w:name="Medium List 1 Accent 6" w:uiPriority="65"/>
-    <w:lsdException w:name="Medium List 2 Accent 6" w:uiPriority="66"/>
-    <w:lsdException w:name="Medium Grid 1 Accent 6" w:uiPriority="67"/>
-    <w:lsdException w:name="Medium Grid 2 Accent 6" w:uiPriority="68"/>
-    <w:lsdException w:name="Medium Grid 3 Accent 6" w:uiPriority="69"/>
-    <w:lsdException w:name="Dark List Accent 6" w:uiPriority="70"/>
-    <w:lsdException w:name="Colorful Shading Accent 6" w:uiPriority="71"/>
-    <w:lsdException w:name="Colorful List Accent 6" w:uiPriority="72"/>
-    <w:lsdException w:name="Colorful Grid Accent 6" w:uiPriority="73"/>
-    <w:lsdException w:name="Subtle Emphasis" w:uiPriority="19" w:qFormat="1"/>
-    <w:lsdException w:name="Intense Emphasis" w:uiPriority="21" w:qFormat="1"/>
-    <w:lsdException w:name="Subtle Reference" w:uiPriority="31" w:qFormat="1"/>
-    <w:lsdException w:name="Intense Reference" w:uiPriority="32" w:qFormat="1"/>
-    <w:lsdException w:name="Book Title" w:uiPriority="33" w:qFormat="1"/>
-    <w:lsdException w:name="Bibliography" w:semiHidden="1" w:uiPriority="37" w:unhideWhenUsed="1"/>
-    <w:lsdException w:name="TOC Heading" w:semiHidden="1" w:uiPriority="39" w:unhideWhenUsed="1" w:qFormat="1"/>
-    <w:lsdException w:name="Plain Table 1" w:uiPriority="41"/>
-    <w:lsdException w:name="Plain Table 2" w:uiPriority="42"/>
-    <w:lsdException w:name="Plain Table 3" w:uiPriority="43"/>
-    <w:lsdException w:name="Plain Table 4" w:uiPriority="44"/>
-    <w:lsdException w:name="Plain Table 5" w:uiPriority="45"/>
-    <w:lsdException w:name="Grid Table Light" w:uiPriority="40"/>
-    <w:lsdException w:name="Grid Table 1 Light" w:uiPriority="46"/>
-    <w:lsdException w:name="Grid Table 2" w:uiPriority="47"/>
-    <w:lsdException w:name="Grid Table 3" w:uiPriority="48"/>
-    <w:lsdException w:name="Grid Table 4" w:uiPriority="49"/>
-    <w:lsdException w:name="Grid Table 5 Dark" w:uiPriority="50"/>
-    <w:lsdException w:name="Grid Table 6 Colorful" w:uiPriority="51"/>
-    <w:lsdException w:name="Grid Table 7 Colorful" w:uiPriority="52"/>
-    <w:lsdException w:name="Grid Table 1 Light Accent 1" w:uiPriority="46"/>
-    <w:lsdException w:name="Grid Table 2 Accent 1" w:uiPriority="47"/>
-    <w:lsdException w:name="Grid Table 3 Accent 1" w:uiPriority="48"/>
-    <w:lsdException w:name="Grid Table 4 Accent 1" w:uiPriority="49"/>
-    <w:lsdException w:name="Grid Table 5 Dark Accent 1" w:uiPriority="50"/>
-    <w:lsdException w:name="Grid Table 6 Colorful Accent 1" w:uiPriority="51"/>
-    <w:lsdException w:name="Grid Table 7 Colorful Accent 1" w:uiPriority="52"/>
-    <w:lsdException w:name="Grid Table 1 Light Accent 2" w:uiPriority="46"/>
-    <w:lsdException w:name="Grid Table 2 Accent 2" w:uiPriority="47"/>
-    <w:lsdException w:name="Grid Table 3 Accent 2" w:uiPriority="48"/>
-    <w:lsdException w:name="Grid Table 4 Accent 2" w:uiPriority="49"/>
-    <w:lsdException w:name="Grid Table 5 Dark Accent 2" w:uiPriority="50"/>
-    <w:lsdException w:name="Grid Table 6 Colorful Accent 2" w:uiPriority="51"/>
-    <w:lsdException w:name="Grid Table 7 Colorful Accent 2" w:uiPriority="52"/>
-    <w:lsdException w:name="Grid Table 1 Light Accent 3" w:uiPriority="46"/>
-    <w:lsdException w:name="Grid Table 2 Accent 3" w:uiPriority="47"/>
-    <w:lsdException w:name="Grid Table 3 Accent 3" w:uiPriority="48"/>
-    <w:lsdException w:name="Grid Table 4 Accent 3" w:uiPriority="49"/>
-    <w:lsdException w:name="Grid Table 5 Dark Accent 3" w:uiPriority="50"/>
-    <w:lsdException w:name="Grid Table 6 Colorful Accent 3" w:uiPriority="51"/>
-    <w:lsdException w:name="Grid Table 7 Colorful Accent 3" w:uiPriority="52"/>
-    <w:lsdException w:name="Grid Table 1 Light Accent 4" w:uiPriority="46"/>
-    <w:lsdException w:name="Grid Table 2 Accent 4" w:uiPriority="47"/>
-    <w:lsdException w:name="Grid Table 3 Accent 4" w:uiPriority="48"/>
-    <w:lsdException w:name="Grid Table 4 Accent 4" w:uiPriority="49"/>
-    <w:lsdException w:name="Grid Table 5 Dark Accent 4" w:uiPriority="50"/>
-    <w:lsdException w:name="Grid Table 6 Colorful Accent 4" w:uiPriority="51"/>
-    <w:lsdException w:name="Grid Table 7 Colorful Accent 4" w:uiPriority="52"/>
-    <w:lsdException w:name="Grid Table 1 Light Accent 5" w:uiPriority="46"/>
-    <w:lsdException w:name="Grid Table 2 Accent 5" w:uiPriority="47"/>
-    <w:lsdException w:name="Grid Table 3 Accent 5" w:uiPriority="48"/>
-    <w:lsdException w:name="Grid Table 4 Accent 5" w:uiPriority="49"/>
-    <w:lsdException w:name="Grid Table 5 Dark Accent 5" w:uiPriority="50"/>
-    <w:lsdException w:name="Grid Table 6 Colorful Accent 5" w:uiPriority="51"/>
-    <w:lsdException w:name="Grid Table 7 Colorful Accent 5" w:uiPriority="52"/>
-    <w:lsdException w:name="Grid Table 1 Light Accent 6" w:uiPriority="46"/>
-    <w:lsdException w:name="Grid Table 2 Accent 6" w:uiPriority="47"/>
-    <w:lsdException w:name="Grid Table 3 Accent 6" w:uiPriority="48"/>
-    <w:lsdException w:name="Grid Table 4 Accent 6" w:uiPriority="49"/>
-    <w:lsdException w:name="Grid Table 5 Dark Accent 6" w:uiPriority="50"/>
-    <w:lsdException w:name="Grid Table 6 Colorful Accent 6" w:uiPriority="51"/>
-    <w:lsdException w:name="Grid Table 7 Colorful Accent 6" w:uiPriority="52"/>
-    <w:lsdException w:name="List Table 1 Light" w:uiPriority="46"/>
-    <w:lsdException w:name="List Table 2" w:uiPriority="47"/>
-    <w:lsdException w:name="List Table 3" w:uiPriority="48"/>
-    <w:lsdException w:name="List Table 4" w:uiPriority="49"/>
-    <w:lsdException w:name="List Table 5 Dark" w:uiPriority="50"/>
-    <w:lsdException w:name="List Table 6 Colorful" w:uiPriority="51"/>
-    <w:lsdException w:name="List Table 7 Colorful" w:uiPriority="52"/>
-    <w:lsdException w:name="List Table 1 Light Accent 1" w:uiPriority="46"/>
-    <w:lsdException w:name="List Table 2 Accent 1" w:uiPriority="47"/>
-    <w:lsdException w:name="List Table 3 Accent 1" w:uiPriority="48"/>
-    <w:lsdException w:name="List Table 4 Accent 1" w:uiPriority="49"/>
-    <w:lsdException w:name="List Table 5 Dark Accent 1" w:uiPriority="50"/>
-    <w:lsdException w:name="List Table 6 Colorful Accent 1" w:uiPriority="51"/>
-    <w:lsdException w:name="List Table 7 Colorful Accent 1" w:uiPriority="52"/>
-    <w:lsdException w:name="List Table 1 Light Accent 2" w:uiPriority="46"/>
-    <w:lsdException w:name="List Table 2 Accent 2" w:uiPriority="47"/>
-    <w:lsdException w:name="List Table 3 Accent 2" w:uiPriority="48"/>
-    <w:lsdException w:name="List Table 4 Accent 2" w:uiPriority="49"/>
-    <w:lsdException w:name="List Table 5 Dark Accent 2" w:uiPriority="50"/>
-    <w:lsdException w:name="List Table 6 Colorful Accent 2" w:uiPriority="51"/>
-    <w:lsdException w:name="List Table 7 Colorful Accent 2" w:uiPriority="52"/>
-    <w:lsdException w:name="List Table 1 Light Accent 3" w:uiPriority="46"/>
-    <w:lsdException w:name="List Table 2 Accent 3" w:uiPriority="47"/>
-    <w:lsdException w:name="List Table 3 Accent 3" w:uiPriority="48"/>
-    <w:lsdException w:name="List Table 4 Accent 3" w:uiPriority="49"/>
-    <w:lsdException w:name="List Table 5 Dark Accent 3" w:uiPriority="50"/>
-    <w:lsdException w:name="List Table 6 Colorful Accent 3" w:uiPriority="51"/>
-    <w:lsdException w:name="List Table 7 Colorful Accent 3" w:uiPriority="52"/>
-    <w:lsdException w:name="List Table 1 Light Accent 4" w:uiPriority="46"/>
-    <w:lsdException w:name="List Table 2 Accent 4" w:uiPriority="47"/>
-    <w:lsdException w:name="List Table 3 Accent 4" w:uiPriority="48"/>
-    <w:lsdException w:name="List Table 4 Accent 4" w:uiPriority="49"/>
-    <w:lsdException w:name="List Table 5 Dark Accent 4" w:uiPriority="50"/>
-    <w:lsdException w:name="List Table 6 Colorful Accent 4" w:uiPriority="51"/>
-    <w:lsdException w:name="List Table 7 Colorful Accent 4" w:uiPriority="52"/>
-    <w:lsdException w:name="List Table 1 Light Accent 5" w:uiPriority="46"/>
-    <w:lsdException w:name="List Table 2 Accent 5" w:uiPriority="47"/>
-    <w:lsdException w:name="List Table 3 Accent 5" w:uiPriority="48"/>
-    <w:lsdException w:name="List Table 4 Accent 5" w:uiPriority="49"/>
-    <w:lsdException w:name="List Table 5 Dark Accent 5" w:uiPriority="50"/>
-    <w:lsdException w:name="List Table 6 Colorful Accent 5" w:uiPriority="51"/>
-    <w:lsdException w:name="List Table 7 Colorful Accent 5" w:uiPriority="52"/>
-    <w:lsdException w:name="List Table 1 Light Accent 6" w:uiPriority="46"/>
-    <w:lsdException w:name="List Table 2 Accent 6" w:uiPriority="47"/>
-    <w:lsdException w:name="List Table 3 Accent 6" w:uiPriority="48"/>
-    <w:lsdException w:name="List Table 4 Accent 6" w:uiPriority="49"/>
-    <w:lsdException w:name="List Table 5 Dark Accent 6" w:uiPriority="50"/>
-    <w:lsdException w:name="List Table 6 Colorful Accent 6" w:uiPriority="51"/>
-    <w:lsdException w:name="List Table 7 Colorful Accent 6" w:uiPriority="52"/>
+  <w:latentStyles w:defLockedState="0" w:defUIPriority="99" w:defSemiHidden="1" w:defUnhideWhenUsed="1" w:defQFormat="0" w:count="276">
+    <w:lsdException w:name="Normal" w:semiHidden="0" w:uiPriority="0" w:unhideWhenUsed="0" w:qFormat="1"/>
+    <w:lsdException w:name="heading 1" w:semiHidden="0" w:uiPriority="9" w:unhideWhenUsed="0" w:qFormat="1"/>
+    <w:lsdException w:name="heading 2" w:uiPriority="9" w:qFormat="1"/>
+    <w:lsdException w:name="heading 3" w:uiPriority="9" w:qFormat="1"/>
+    <w:lsdException w:name="heading 4" w:uiPriority="9" w:qFormat="1"/>
+    <w:lsdException w:name="heading 5" w:uiPriority="9" w:qFormat="1"/>
+    <w:lsdException w:name="heading 6" w:uiPriority="9" w:qFormat="1"/>
+    <w:lsdException w:name="heading 7" w:uiPriority="9" w:qFormat="1"/>
+    <w:lsdException w:name="heading 8" w:uiPriority="9" w:qFormat="1"/>
+    <w:lsdException w:name="heading 9" w:uiPriority="9" w:qFormat="1"/>
+    <w:lsdException w:name="toc 1" w:uiPriority="39"/>
+    <w:lsdException w:name="toc 2" w:uiPriority="39"/>
+    <w:lsdException w:name="toc 3" w:uiPriority="39"/>
+    <w:lsdException w:name="toc 4" w:uiPriority="39"/>
+    <w:lsdException w:name="toc 5" w:uiPriority="39"/>
+    <w:lsdException w:name="toc 6" w:uiPriority="39"/>
+    <w:lsdException w:name="toc 7" w:uiPriority="39"/>
+    <w:lsdException w:name="toc 8" w:uiPriority="39"/>
+    <w:lsdException w:name="toc 9" w:uiPriority="39"/>
+    <w:lsdException w:name="caption" w:uiPriority="35" w:qFormat="1"/>
+    <w:lsdException w:name="Title" w:semiHidden="0" w:uiPriority="10" w:unhideWhenUsed="0" w:qFormat="1"/>
+    <w:lsdException w:name="Default Paragraph Font" w:uiPriority="1"/>
+    <w:lsdException w:name="Subtitle" w:semiHidden="0" w:uiPriority="11" w:unhideWhenUsed="0" w:qFormat="1"/>
+    <w:lsdException w:name="Strong" w:semiHidden="0" w:uiPriority="22" w:unhideWhenUsed="0" w:qFormat="1"/>
+    <w:lsdException w:name="Emphasis" w:semiHidden="0" w:uiPriority="20" w:unhideWhenUsed="0" w:qFormat="1"/>
+    <w:lsdException w:name="Table Grid" w:semiHidden="0" w:uiPriority="39" w:unhideWhenUsed="0"/>
+    <w:lsdException w:name="Note Level 1" w:semiHidden="0" w:unhideWhenUsed="0"/>
+    <w:lsdException w:name="Note Level 2" w:semiHidden="0" w:unhideWhenUsed="0"/>
+    <w:lsdException w:name="Note Level 3" w:semiHidden="0" w:unhideWhenUsed="0"/>
+    <w:lsdException w:name="Note Level 4" w:semiHidden="0" w:unhideWhenUsed="0"/>
+    <w:lsdException w:name="Note Level 5" w:semiHidden="0" w:unhideWhenUsed="0"/>
+    <w:lsdException w:name="Note Level 6" w:semiHidden="0" w:unhideWhenUsed="0"/>
+    <w:lsdException w:name="Note Level 7" w:semiHidden="0" w:unhideWhenUsed="0"/>
+    <w:lsdException w:name="Note Level 8" w:semiHidden="0" w:unhideWhenUsed="0"/>
+    <w:lsdException w:name="Note Level 9" w:semiHidden="0" w:unhideWhenUsed="0"/>
+    <w:lsdException w:name="Placeholder Text" w:unhideWhenUsed="0"/>
+    <w:lsdException w:name="No Spacing" w:semiHidden="0" w:uiPriority="1" w:unhideWhenUsed="0" w:qFormat="1"/>
+    <w:lsdException w:name="Light Shading" w:semiHidden="0" w:uiPriority="60" w:unhideWhenUsed="0"/>
+    <w:lsdException w:name="Light List" w:semiHidden="0" w:uiPriority="61" w:unhideWhenUsed="0"/>
+    <w:lsdException w:name="Light Grid" w:semiHidden="0" w:uiPriority="62" w:unhideWhenUsed="0"/>
+    <w:lsdException w:name="Medium Shading 1" w:semiHidden="0" w:uiPriority="63" w:unhideWhenUsed="0"/>
+    <w:lsdException w:name="Medium Shading 2" w:semiHidden="0" w:uiPriority="64" w:unhideWhenUsed="0"/>
+    <w:lsdException w:name="Medium List 1" w:semiHidden="0" w:uiPriority="65" w:unhideWhenUsed="0"/>
+    <w:lsdException w:name="Medium List 2" w:semiHidden="0" w:uiPriority="66" w:unhideWhenUsed="0"/>
+    <w:lsdException w:name="Medium Grid 1" w:semiHidden="0" w:uiPriority="67" w:unhideWhenUsed="0"/>
+    <w:lsdException w:name="Medium Grid 2" w:semiHidden="0" w:uiPriority="68" w:unhideWhenUsed="0"/>
+    <w:lsdException w:name="Medium Grid 3" w:semiHidden="0" w:uiPriority="69" w:unhideWhenUsed="0"/>
+    <w:lsdException w:name="Dark List" w:semiHidden="0" w:uiPriority="70" w:unhideWhenUsed="0"/>
+    <w:lsdException w:name="Colorful Shading" w:semiHidden="0" w:uiPriority="71" w:unhideWhenUsed="0"/>
+    <w:lsdException w:name="Colorful List" w:semiHidden="0" w:uiPriority="72" w:unhideWhenUsed="0"/>
+    <w:lsdException w:name="Colorful Grid" w:semiHidden="0" w:uiPriority="73" w:unhideWhenUsed="0"/>
+    <w:lsdException w:name="Light Shading Accent 1" w:semiHidden="0" w:uiPriority="60" w:unhideWhenUsed="0"/>
+    <w:lsdException w:name="Light List Accent 1" w:semiHidden="0" w:uiPriority="61" w:unhideWhenUsed="0"/>
+    <w:lsdException w:name="Light Grid Accent 1" w:semiHidden="0" w:uiPriority="62" w:unhideWhenUsed="0"/>
+    <w:lsdException w:name="Medium Shading 1 Accent 1" w:semiHidden="0" w:uiPriority="63" w:unhideWhenUsed="0"/>
+    <w:lsdException w:name="Medium Shading 2 Accent 1" w:semiHidden="0" w:uiPriority="64" w:unhideWhenUsed="0"/>
+    <w:lsdException w:name="Medium List 1 Accent 1" w:semiHidden="0" w:uiPriority="65" w:unhideWhenUsed="0"/>
+    <w:lsdException w:name="Revision" w:unhideWhenUsed="0"/>
+    <w:lsdException w:name="List Paragraph" w:semiHidden="0" w:uiPriority="34" w:unhideWhenUsed="0" w:qFormat="1"/>
+    <w:lsdException w:name="Quote" w:semiHidden="0" w:uiPriority="29" w:unhideWhenUsed="0" w:qFormat="1"/>
+    <w:lsdException w:name="Intense Quote" w:semiHidden="0" w:uiPriority="30" w:unhideWhenUsed="0" w:qFormat="1"/>
+    <w:lsdException w:name="Medium List 2 Accent 1" w:semiHidden="0" w:uiPriority="66" w:unhideWhenUsed="0"/>
+    <w:lsdException w:name="Medium Grid 1 Accent 1" w:semiHidden="0" w:uiPriority="67" w:unhideWhenUsed="0"/>
+    <w:lsdException w:name="Medium Grid 2 Accent 1" w:semiHidden="0" w:uiPriority="68" w:unhideWhenUsed="0"/>
+    <w:lsdException w:name="Medium Grid 3 Accent 1" w:semiHidden="0" w:uiPriority="69" w:unhideWhenUsed="0"/>
+    <w:lsdException w:name="Dark List Accent 1" w:semiHidden="0" w:uiPriority="70" w:unhideWhenUsed="0"/>
+    <w:lsdException w:name="Colorful Shading Accent 1" w:semiHidden="0" w:uiPriority="71" w:unhideWhenUsed="0"/>
+    <w:lsdException w:name="Colorful List Accent 1" w:semiHidden="0" w:uiPriority="72" w:unhideWhenUsed="0"/>
+    <w:lsdException w:name="Colorful Grid Accent 1" w:semiHidden="0" w:uiPriority="73" w:unhideWhenUsed="0"/>
+    <w:lsdException w:name="Light Shading Accent 2" w:semiHidden="0" w:uiPriority="60" w:unhideWhenUsed="0"/>
+    <w:lsdException w:name="Light List Accent 2" w:semiHidden="0" w:uiPriority="61" w:unhideWhenUsed="0"/>
+    <w:lsdException w:name="Light Grid Accent 2" w:semiHidden="0" w:uiPriority="62" w:unhideWhenUsed="0"/>
+    <w:lsdException w:name="Medium Shading 1 Accent 2" w:semiHidden="0" w:uiPriority="63" w:unhideWhenUsed="0"/>
+    <w:lsdException w:name="Medium Shading 2 Accent 2" w:semiHidden="0" w:uiPriority="64" w:unhideWhenUsed="0"/>
+    <w:lsdException w:name="Medium List 1 Accent 2" w:semiHidden="0" w:uiPriority="65" w:unhideWhenUsed="0"/>
+    <w:lsdException w:name="Medium List 2 Accent 2" w:semiHidden="0" w:uiPriority="66" w:unhideWhenUsed="0"/>
+    <w:lsdException w:name="Medium Grid 1 Accent 2" w:semiHidden="0" w:uiPriority="67" w:unhideWhenUsed="0"/>
+    <w:lsdException w:name="Medium Grid 2 Accent 2" w:semiHidden="0" w:uiPriority="68" w:unhideWhenUsed="0"/>
+    <w:lsdException w:name="Medium Grid 3 Accent 2" w:semiHidden="0" w:uiPriority="69" w:unhideWhenUsed="0"/>
+    <w:lsdException w:name="Dark List Accent 2" w:semiHidden="0" w:uiPriority="70" w:unhideWhenUsed="0"/>
+    <w:lsdException w:name="Colorful Shading Accent 2" w:semiHidden="0" w:uiPriority="71" w:unhideWhenUsed="0"/>
+    <w:lsdException w:name="Colorful List Accent 2" w:semiHidden="0" w:uiPriority="72" w:unhideWhenUsed="0"/>
+    <w:lsdException w:name="Colorful Grid Accent 2" w:semiHidden="0" w:uiPriority="73" w:unhideWhenUsed="0"/>
+    <w:lsdException w:name="Light Shading Accent 3" w:semiHidden="0" w:uiPriority="60" w:unhideWhenUsed="0"/>
+    <w:lsdException w:name="Light List Accent 3" w:semiHidden="0" w:uiPriority="61" w:unhideWhenUsed="0"/>
+    <w:lsdException w:name="Light Grid Accent 3" w:semiHidden="0" w:uiPriority="62" w:unhideWhenUsed="0"/>
+    <w:lsdException w:name="Medium Shading 1 Accent 3" w:semiHidden="0" w:uiPriority="63" w:unhideWhenUsed="0"/>
+    <w:lsdException w:name="Medium Shading 2 Accent 3" w:semiHidden="0" w:uiPriority="64" w:unhideWhenUsed="0"/>
+    <w:lsdException w:name="Medium List 1 Accent 3" w:semiHidden="0" w:uiPriority="65" w:unhideWhenUsed="0"/>
+    <w:lsdException w:name="Medium List 2 Accent 3" w:semiHidden="0" w:uiPriority="66" w:unhideWhenUsed="0"/>
+    <w:lsdException w:name="Medium Grid 1 Accent 3" w:semiHidden="0" w:uiPriority="67" w:unhideWhenUsed="0"/>
+    <w:lsdException w:name="Medium Grid 2 Accent 3" w:semiHidden="0" w:uiPriority="68" w:unhideWhenUsed="0"/>
+    <w:lsdException w:name="Medium Grid 3 Accent 3" w:semiHidden="0" w:uiPriority="69" w:unhideWhenUsed="0"/>
+    <w:lsdException w:name="Dark List Accent 3" w:semiHidden="0" w:uiPriority="70" w:unhideWhenUsed="0"/>
+    <w:lsdException w:name="Colorful Shading Accent 3" w:semiHidden="0" w:uiPriority="71" w:unhideWhenUsed="0"/>
+    <w:lsdException w:name="Colorful List Accent 3" w:semiHidden="0" w:uiPriority="72" w:unhideWhenUsed="0"/>
+    <w:lsdException w:name="Colorful Grid Accent 3" w:semiHidden="0" w:uiPriority="73" w:unhideWhenUsed="0"/>
+    <w:lsdException w:name="Light Shading Accent 4" w:semiHidden="0" w:uiPriority="60" w:unhideWhenUsed="0"/>
+    <w:lsdException w:name="Light List Accent 4" w:semiHidden="0" w:uiPriority="61" w:unhideWhenUsed="0"/>
+    <w:lsdException w:name="Light Grid Accent 4" w:semiHidden="0" w:uiPriority="62" w:unhideWhenUsed="0"/>
+    <w:lsdException w:name="Medium Shading 1 Accent 4" w:semiHidden="0" w:uiPriority="63" w:unhideWhenUsed="0"/>
+    <w:lsdException w:name="Medium Shading 2 Accent 4" w:semiHidden="0" w:uiPriority="64" w:unhideWhenUsed="0"/>
+    <w:lsdException w:name="Medium List 1 Accent 4" w:semiHidden="0" w:uiPriority="65" w:unhideWhenUsed="0"/>
+    <w:lsdException w:name="Medium List 2 Accent 4" w:semiHidden="0" w:uiPriority="66" w:unhideWhenUsed="0"/>
+    <w:lsdException w:name="Medium Grid 1 Accent 4" w:semiHidden="0" w:uiPriority="67" w:unhideWhenUsed="0"/>
+    <w:lsdException w:name="Medium Grid 2 Accent 4" w:semiHidden="0" w:uiPriority="68" w:unhideWhenUsed="0"/>
+    <w:lsdException w:name="Medium Grid 3 Accent 4" w:semiHidden="0" w:uiPriority="69" w:unhideWhenUsed="0"/>
+    <w:lsdException w:name="Dark List Accent 4" w:semiHidden="0" w:uiPriority="70" w:unhideWhenUsed="0"/>
+    <w:lsdException w:name="Colorful Shading Accent 4" w:semiHidden="0" w:uiPriority="71" w:unhideWhenUsed="0"/>
+    <w:lsdException w:name="Colorful List Accent 4" w:semiHidden="0" w:uiPriority="72" w:unhideWhenUsed="0"/>
+    <w:lsdException w:name="Colorful Grid Accent 4" w:semiHidden="0" w:uiPriority="73" w:unhideWhenUsed="0"/>
+    <w:lsdException w:name="Light Shading Accent 5" w:semiHidden="0" w:uiPriority="60" w:unhideWhenUsed="0"/>
+    <w:lsdException w:name="Light List Accent 5" w:semiHidden="0" w:uiPriority="61" w:unhideWhenUsed="0"/>
+    <w:lsdException w:name="Light Grid Accent 5" w:semiHidden="0" w:uiPriority="62" w:unhideWhenUsed="0"/>
+    <w:lsdException w:name="Medium Shading 1 Accent 5" w:semiHidden="0" w:uiPriority="63" w:unhideWhenUsed="0"/>
+    <w:lsdException w:name="Medium Shading 2 Accent 5" w:semiHidden="0" w:uiPriority="64" w:unhideWhenUsed="0"/>
+    <w:lsdException w:name="Medium List 1 Accent 5" w:semiHidden="0" w:uiPriority="65" w:unhideWhenUsed="0"/>
+    <w:lsdException w:name="Medium List 2 Accent 5" w:semiHidden="0" w:uiPriority="66" w:unhideWhenUsed="0"/>
+    <w:lsdException w:name="Medium Grid 1 Accent 5" w:semiHidden="0" w:uiPriority="67" w:unhideWhenUsed="0"/>
+    <w:lsdException w:name="Medium Grid 2 Accent 5" w:semiHidden="0" w:uiPriority="68" w:unhideWhenUsed="0"/>
+    <w:lsdException w:name="Medium Grid 3 Accent 5" w:semiHidden="0" w:uiPriority="69" w:unhideWhenUsed="0"/>
+    <w:lsdException w:name="Dark List Accent 5" w:semiHidden="0" w:uiPriority="70" w:unhideWhenUsed="0"/>
+    <w:lsdException w:name="Colorful Shading Accent 5" w:semiHidden="0" w:uiPriority="71" w:unhideWhenUsed="0"/>
+    <w:lsdException w:name="Colorful List Accent 5" w:semiHidden="0" w:uiPriority="72" w:unhideWhenUsed="0"/>
+    <w:lsdException w:name="Colorful Grid Accent 5" w:semiHidden="0" w:uiPriority="73" w:unhideWhenUsed="0"/>
+    <w:lsdException w:name="Light Shading Accent 6" w:semiHidden="0" w:uiPriority="60" w:unhideWhenUsed="0"/>
+    <w:lsdException w:name="Light List Accent 6" w:semiHidden="0" w:uiPriority="61" w:unhideWhenUsed="0"/>
+    <w:lsdException w:name="Light Grid Accent 6" w:semiHidden="0" w:uiPriority="62" w:unhideWhenUsed="0"/>
+    <w:lsdException w:name="Medium Shading 1 Accent 6" w:semiHidden="0" w:uiPriority="63" w:unhideWhenUsed="0"/>
+    <w:lsdException w:name="Medium Shading 2 Accent 6" w:semiHidden="0" w:uiPriority="64" w:unhideWhenUsed="0"/>
+    <w:lsdException w:name="Medium List 1 Accent 6" w:semiHidden="0" w:uiPriority="65" w:unhideWhenUsed="0"/>
+    <w:lsdException w:name="Medium List 2 Accent 6" w:semiHidden="0" w:uiPriority="66" w:unhideWhenUsed="0"/>
+    <w:lsdException w:name="Medium Grid 1 Accent 6" w:semiHidden="0" w:uiPriority="67" w:unhideWhenUsed="0"/>
+    <w:lsdException w:name="Medium Grid 2 Accent 6" w:semiHidden="0" w:uiPriority="68" w:unhideWhenUsed="0"/>
+    <w:lsdException w:name="Medium Grid 3 Accent 6" w:semiHidden="0" w:uiPriority="69" w:unhideWhenUsed="0"/>
+    <w:lsdException w:name="Dark List Accent 6" w:semiHidden="0" w:uiPriority="70" w:unhideWhenUsed="0"/>
+    <w:lsdException w:name="Colorful Shading Accent 6" w:semiHidden="0" w:uiPriority="71" w:unhideWhenUsed="0"/>
+    <w:lsdException w:name="Colorful List Accent 6" w:semiHidden="0" w:uiPriority="72" w:unhideWhenUsed="0"/>
+    <w:lsdException w:name="Colorful Grid Accent 6" w:semiHidden="0" w:uiPriority="73" w:unhideWhenUsed="0"/>
+    <w:lsdException w:name="Subtle Emphasis" w:semiHidden="0" w:uiPriority="19" w:unhideWhenUsed="0" w:qFormat="1"/>
+    <w:lsdException w:name="Intense Emphasis" w:semiHidden="0" w:uiPriority="21" w:unhideWhenUsed="0" w:qFormat="1"/>
+    <w:lsdException w:name="Subtle Reference" w:semiHidden="0" w:uiPriority="31" w:unhideWhenUsed="0" w:qFormat="1"/>
+    <w:lsdException w:name="Intense Reference" w:semiHidden="0" w:uiPriority="32" w:unhideWhenUsed="0" w:qFormat="1"/>
+    <w:lsdException w:name="Book Title" w:semiHidden="0" w:uiPriority="33" w:unhideWhenUsed="0" w:qFormat="1"/>
+    <w:lsdException w:name="Bibliography" w:uiPriority="37"/>
+    <w:lsdException w:name="TOC Heading" w:uiPriority="39" w:qFormat="1"/>
   </w:latentStyles>
   <w:style w:type="paragraph" w:default="1" w:styleId="Normal">
     <w:name w:val="Normal"/>
@@ -2496,6 +2538,7 @@
   <w:style w:type="character" w:default="1" w:styleId="DefaultParagraphFont">
     <w:name w:val="Default Paragraph Font"/>
     <w:uiPriority w:val="1"/>
+    <w:semiHidden/>
     <w:unhideWhenUsed/>
   </w:style>
   <w:style w:type="table" w:default="1" w:styleId="TableNormal">
@@ -2539,6 +2582,7 @@
       <w:spacing w:after="0" w:line="240" w:lineRule="auto"/>
     </w:pPr>
     <w:tblPr>
+      <w:tblInd w:w="0" w:type="dxa"/>
       <w:tblBorders>
         <w:top w:val="single" w:sz="4" w:space="0" w:color="auto"/>
         <w:left w:val="single" w:sz="4" w:space="0" w:color="auto"/>
@@ -2547,6 +2591,12 @@
         <w:insideH w:val="single" w:sz="4" w:space="0" w:color="auto"/>
         <w:insideV w:val="single" w:sz="4" w:space="0" w:color="auto"/>
       </w:tblBorders>
+      <w:tblCellMar>
+        <w:top w:w="0" w:type="dxa"/>
+        <w:left w:w="108" w:type="dxa"/>
+        <w:bottom w:w="0" w:type="dxa"/>
+        <w:right w:w="108" w:type="dxa"/>
+      </w:tblCellMar>
     </w:tblPr>
   </w:style>
   <w:style w:type="paragraph" w:styleId="NormalWeb">
@@ -2564,6 +2614,319 @@
       <w:sz w:val="24"/>
       <w:szCs w:val="24"/>
       <w:lang w:eastAsia="en-GB"/>
+    </w:rPr>
+  </w:style>
+  <w:style w:type="paragraph" w:styleId="BalloonText">
+    <w:name w:val="Balloon Text"/>
+    <w:basedOn w:val="Normal"/>
+    <w:link w:val="BalloonTextChar"/>
+    <w:uiPriority w:val="99"/>
+    <w:semiHidden/>
+    <w:unhideWhenUsed/>
+    <w:rsid w:val="004665B3"/>
+    <w:pPr>
+      <w:spacing w:after="0" w:line="240" w:lineRule="auto"/>
+    </w:pPr>
+    <w:rPr>
+      <w:rFonts w:ascii="Lucida Grande" w:hAnsi="Lucida Grande"/>
+      <w:sz w:val="18"/>
+      <w:szCs w:val="18"/>
+    </w:rPr>
+  </w:style>
+  <w:style w:type="character" w:customStyle="1" w:styleId="BalloonTextChar">
+    <w:name w:val="Balloon Text Char"/>
+    <w:basedOn w:val="DefaultParagraphFont"/>
+    <w:link w:val="BalloonText"/>
+    <w:uiPriority w:val="99"/>
+    <w:semiHidden/>
+    <w:rsid w:val="004665B3"/>
+    <w:rPr>
+      <w:rFonts w:ascii="Lucida Grande" w:hAnsi="Lucida Grande"/>
+      <w:sz w:val="18"/>
+      <w:szCs w:val="18"/>
+    </w:rPr>
+  </w:style>
+</w:styles>
+</file>
+
+<file path=word/stylesWithEffects.xml><?xml version="1.0" encoding="utf-8"?>
+<w:styles xmlns:wpc="http://schemas.microsoft.com/office/word/2010/wordprocessingCanvas" xmlns:mo="http://schemas.microsoft.com/office/mac/office/2008/main" xmlns:mc="http://schemas.openxmlformats.org/markup-compatibility/2006" xmlns:mv="urn:schemas-microsoft-com:mac:vml" xmlns:o="urn:schemas-microsoft-com:office:office" xmlns:r="http://schemas.openxmlformats.org/officeDocument/2006/relationships" xmlns:m="http://schemas.openxmlformats.org/officeDocument/2006/math" xmlns:v="urn:schemas-microsoft-com:vml" xmlns:wp14="http://schemas.microsoft.com/office/word/2010/wordprocessingDrawing" xmlns:wp="http://schemas.openxmlformats.org/drawingml/2006/wordprocessingDrawing" xmlns:w10="urn:schemas-microsoft-com:office:word" xmlns:w="http://schemas.openxmlformats.org/wordprocessingml/2006/main" xmlns:w14="http://schemas.microsoft.com/office/word/2010/wordml" xmlns:wpg="http://schemas.microsoft.com/office/word/2010/wordprocessingGroup" xmlns:wpi="http://schemas.microsoft.com/office/word/2010/wordprocessingInk" xmlns:wne="http://schemas.microsoft.com/office/word/2006/wordml" xmlns:wps="http://schemas.microsoft.com/office/word/2010/wordprocessingShape" mc:Ignorable="w14 wp14">
+  <w:docDefaults>
+    <w:rPrDefault>
+      <w:rPr>
+        <w:rFonts w:asciiTheme="minorHAnsi" w:eastAsiaTheme="minorHAnsi" w:hAnsiTheme="minorHAnsi" w:cstheme="minorBidi"/>
+        <w:sz w:val="22"/>
+        <w:szCs w:val="22"/>
+        <w:lang w:val="en-GB" w:eastAsia="en-US" w:bidi="ar-SA"/>
+      </w:rPr>
+    </w:rPrDefault>
+    <w:pPrDefault>
+      <w:pPr>
+        <w:spacing w:after="160" w:line="259" w:lineRule="auto"/>
+      </w:pPr>
+    </w:pPrDefault>
+  </w:docDefaults>
+  <w:latentStyles w:defLockedState="0" w:defUIPriority="99" w:defSemiHidden="1" w:defUnhideWhenUsed="1" w:defQFormat="0" w:count="276">
+    <w:lsdException w:name="Normal" w:semiHidden="0" w:uiPriority="0" w:unhideWhenUsed="0" w:qFormat="1"/>
+    <w:lsdException w:name="heading 1" w:semiHidden="0" w:uiPriority="9" w:unhideWhenUsed="0" w:qFormat="1"/>
+    <w:lsdException w:name="heading 2" w:uiPriority="9" w:qFormat="1"/>
+    <w:lsdException w:name="heading 3" w:uiPriority="9" w:qFormat="1"/>
+    <w:lsdException w:name="heading 4" w:uiPriority="9" w:qFormat="1"/>
+    <w:lsdException w:name="heading 5" w:uiPriority="9" w:qFormat="1"/>
+    <w:lsdException w:name="heading 6" w:uiPriority="9" w:qFormat="1"/>
+    <w:lsdException w:name="heading 7" w:uiPriority="9" w:qFormat="1"/>
+    <w:lsdException w:name="heading 8" w:uiPriority="9" w:qFormat="1"/>
+    <w:lsdException w:name="heading 9" w:uiPriority="9" w:qFormat="1"/>
+    <w:lsdException w:name="toc 1" w:uiPriority="39"/>
+    <w:lsdException w:name="toc 2" w:uiPriority="39"/>
+    <w:lsdException w:name="toc 3" w:uiPriority="39"/>
+    <w:lsdException w:name="toc 4" w:uiPriority="39"/>
+    <w:lsdException w:name="toc 5" w:uiPriority="39"/>
+    <w:lsdException w:name="toc 6" w:uiPriority="39"/>
+    <w:lsdException w:name="toc 7" w:uiPriority="39"/>
+    <w:lsdException w:name="toc 8" w:uiPriority="39"/>
+    <w:lsdException w:name="toc 9" w:uiPriority="39"/>
+    <w:lsdException w:name="caption" w:uiPriority="35" w:qFormat="1"/>
+    <w:lsdException w:name="Title" w:semiHidden="0" w:uiPriority="10" w:unhideWhenUsed="0" w:qFormat="1"/>
+    <w:lsdException w:name="Default Paragraph Font" w:uiPriority="1"/>
+    <w:lsdException w:name="Subtitle" w:semiHidden="0" w:uiPriority="11" w:unhideWhenUsed="0" w:qFormat="1"/>
+    <w:lsdException w:name="Strong" w:semiHidden="0" w:uiPriority="22" w:unhideWhenUsed="0" w:qFormat="1"/>
+    <w:lsdException w:name="Emphasis" w:semiHidden="0" w:uiPriority="20" w:unhideWhenUsed="0" w:qFormat="1"/>
+    <w:lsdException w:name="Table Grid" w:semiHidden="0" w:uiPriority="39" w:unhideWhenUsed="0"/>
+    <w:lsdException w:name="Note Level 1" w:semiHidden="0" w:unhideWhenUsed="0"/>
+    <w:lsdException w:name="Note Level 2" w:semiHidden="0" w:unhideWhenUsed="0"/>
+    <w:lsdException w:name="Note Level 3" w:semiHidden="0" w:unhideWhenUsed="0"/>
+    <w:lsdException w:name="Note Level 4" w:semiHidden="0" w:unhideWhenUsed="0"/>
+    <w:lsdException w:name="Note Level 5" w:semiHidden="0" w:unhideWhenUsed="0"/>
+    <w:lsdException w:name="Note Level 6" w:semiHidden="0" w:unhideWhenUsed="0"/>
+    <w:lsdException w:name="Note Level 7" w:semiHidden="0" w:unhideWhenUsed="0"/>
+    <w:lsdException w:name="Note Level 8" w:semiHidden="0" w:unhideWhenUsed="0"/>
+    <w:lsdException w:name="Note Level 9" w:semiHidden="0" w:unhideWhenUsed="0"/>
+    <w:lsdException w:name="Placeholder Text" w:unhideWhenUsed="0"/>
+    <w:lsdException w:name="No Spacing" w:semiHidden="0" w:uiPriority="1" w:unhideWhenUsed="0" w:qFormat="1"/>
+    <w:lsdException w:name="Light Shading" w:semiHidden="0" w:uiPriority="60" w:unhideWhenUsed="0"/>
+    <w:lsdException w:name="Light List" w:semiHidden="0" w:uiPriority="61" w:unhideWhenUsed="0"/>
+    <w:lsdException w:name="Light Grid" w:semiHidden="0" w:uiPriority="62" w:unhideWhenUsed="0"/>
+    <w:lsdException w:name="Medium Shading 1" w:semiHidden="0" w:uiPriority="63" w:unhideWhenUsed="0"/>
+    <w:lsdException w:name="Medium Shading 2" w:semiHidden="0" w:uiPriority="64" w:unhideWhenUsed="0"/>
+    <w:lsdException w:name="Medium List 1" w:semiHidden="0" w:uiPriority="65" w:unhideWhenUsed="0"/>
+    <w:lsdException w:name="Medium List 2" w:semiHidden="0" w:uiPriority="66" w:unhideWhenUsed="0"/>
+    <w:lsdException w:name="Medium Grid 1" w:semiHidden="0" w:uiPriority="67" w:unhideWhenUsed="0"/>
+    <w:lsdException w:name="Medium Grid 2" w:semiHidden="0" w:uiPriority="68" w:unhideWhenUsed="0"/>
+    <w:lsdException w:name="Medium Grid 3" w:semiHidden="0" w:uiPriority="69" w:unhideWhenUsed="0"/>
+    <w:lsdException w:name="Dark List" w:semiHidden="0" w:uiPriority="70" w:unhideWhenUsed="0"/>
+    <w:lsdException w:name="Colorful Shading" w:semiHidden="0" w:uiPriority="71" w:unhideWhenUsed="0"/>
+    <w:lsdException w:name="Colorful List" w:semiHidden="0" w:uiPriority="72" w:unhideWhenUsed="0"/>
+    <w:lsdException w:name="Colorful Grid" w:semiHidden="0" w:uiPriority="73" w:unhideWhenUsed="0"/>
+    <w:lsdException w:name="Light Shading Accent 1" w:semiHidden="0" w:uiPriority="60" w:unhideWhenUsed="0"/>
+    <w:lsdException w:name="Light List Accent 1" w:semiHidden="0" w:uiPriority="61" w:unhideWhenUsed="0"/>
+    <w:lsdException w:name="Light Grid Accent 1" w:semiHidden="0" w:uiPriority="62" w:unhideWhenUsed="0"/>
+    <w:lsdException w:name="Medium Shading 1 Accent 1" w:semiHidden="0" w:uiPriority="63" w:unhideWhenUsed="0"/>
+    <w:lsdException w:name="Medium Shading 2 Accent 1" w:semiHidden="0" w:uiPriority="64" w:unhideWhenUsed="0"/>
+    <w:lsdException w:name="Medium List 1 Accent 1" w:semiHidden="0" w:uiPriority="65" w:unhideWhenUsed="0"/>
+    <w:lsdException w:name="Revision" w:unhideWhenUsed="0"/>
+    <w:lsdException w:name="List Paragraph" w:semiHidden="0" w:uiPriority="34" w:unhideWhenUsed="0" w:qFormat="1"/>
+    <w:lsdException w:name="Quote" w:semiHidden="0" w:uiPriority="29" w:unhideWhenUsed="0" w:qFormat="1"/>
+    <w:lsdException w:name="Intense Quote" w:semiHidden="0" w:uiPriority="30" w:unhideWhenUsed="0" w:qFormat="1"/>
+    <w:lsdException w:name="Medium List 2 Accent 1" w:semiHidden="0" w:uiPriority="66" w:unhideWhenUsed="0"/>
+    <w:lsdException w:name="Medium Grid 1 Accent 1" w:semiHidden="0" w:uiPriority="67" w:unhideWhenUsed="0"/>
+    <w:lsdException w:name="Medium Grid 2 Accent 1" w:semiHidden="0" w:uiPriority="68" w:unhideWhenUsed="0"/>
+    <w:lsdException w:name="Medium Grid 3 Accent 1" w:semiHidden="0" w:uiPriority="69" w:unhideWhenUsed="0"/>
+    <w:lsdException w:name="Dark List Accent 1" w:semiHidden="0" w:uiPriority="70" w:unhideWhenUsed="0"/>
+    <w:lsdException w:name="Colorful Shading Accent 1" w:semiHidden="0" w:uiPriority="71" w:unhideWhenUsed="0"/>
+    <w:lsdException w:name="Colorful List Accent 1" w:semiHidden="0" w:uiPriority="72" w:unhideWhenUsed="0"/>
+    <w:lsdException w:name="Colorful Grid Accent 1" w:semiHidden="0" w:uiPriority="73" w:unhideWhenUsed="0"/>
+    <w:lsdException w:name="Light Shading Accent 2" w:semiHidden="0" w:uiPriority="60" w:unhideWhenUsed="0"/>
+    <w:lsdException w:name="Light List Accent 2" w:semiHidden="0" w:uiPriority="61" w:unhideWhenUsed="0"/>
+    <w:lsdException w:name="Light Grid Accent 2" w:semiHidden="0" w:uiPriority="62" w:unhideWhenUsed="0"/>
+    <w:lsdException w:name="Medium Shading 1 Accent 2" w:semiHidden="0" w:uiPriority="63" w:unhideWhenUsed="0"/>
+    <w:lsdException w:name="Medium Shading 2 Accent 2" w:semiHidden="0" w:uiPriority="64" w:unhideWhenUsed="0"/>
+    <w:lsdException w:name="Medium List 1 Accent 2" w:semiHidden="0" w:uiPriority="65" w:unhideWhenUsed="0"/>
+    <w:lsdException w:name="Medium List 2 Accent 2" w:semiHidden="0" w:uiPriority="66" w:unhideWhenUsed="0"/>
+    <w:lsdException w:name="Medium Grid 1 Accent 2" w:semiHidden="0" w:uiPriority="67" w:unhideWhenUsed="0"/>
+    <w:lsdException w:name="Medium Grid 2 Accent 2" w:semiHidden="0" w:uiPriority="68" w:unhideWhenUsed="0"/>
+    <w:lsdException w:name="Medium Grid 3 Accent 2" w:semiHidden="0" w:uiPriority="69" w:unhideWhenUsed="0"/>
+    <w:lsdException w:name="Dark List Accent 2" w:semiHidden="0" w:uiPriority="70" w:unhideWhenUsed="0"/>
+    <w:lsdException w:name="Colorful Shading Accent 2" w:semiHidden="0" w:uiPriority="71" w:unhideWhenUsed="0"/>
+    <w:lsdException w:name="Colorful List Accent 2" w:semiHidden="0" w:uiPriority="72" w:unhideWhenUsed="0"/>
+    <w:lsdException w:name="Colorful Grid Accent 2" w:semiHidden="0" w:uiPriority="73" w:unhideWhenUsed="0"/>
+    <w:lsdException w:name="Light Shading Accent 3" w:semiHidden="0" w:uiPriority="60" w:unhideWhenUsed="0"/>
+    <w:lsdException w:name="Light List Accent 3" w:semiHidden="0" w:uiPriority="61" w:unhideWhenUsed="0"/>
+    <w:lsdException w:name="Light Grid Accent 3" w:semiHidden="0" w:uiPriority="62" w:unhideWhenUsed="0"/>
+    <w:lsdException w:name="Medium Shading 1 Accent 3" w:semiHidden="0" w:uiPriority="63" w:unhideWhenUsed="0"/>
+    <w:lsdException w:name="Medium Shading 2 Accent 3" w:semiHidden="0" w:uiPriority="64" w:unhideWhenUsed="0"/>
+    <w:lsdException w:name="Medium List 1 Accent 3" w:semiHidden="0" w:uiPriority="65" w:unhideWhenUsed="0"/>
+    <w:lsdException w:name="Medium List 2 Accent 3" w:semiHidden="0" w:uiPriority="66" w:unhideWhenUsed="0"/>
+    <w:lsdException w:name="Medium Grid 1 Accent 3" w:semiHidden="0" w:uiPriority="67" w:unhideWhenUsed="0"/>
+    <w:lsdException w:name="Medium Grid 2 Accent 3" w:semiHidden="0" w:uiPriority="68" w:unhideWhenUsed="0"/>
+    <w:lsdException w:name="Medium Grid 3 Accent 3" w:semiHidden="0" w:uiPriority="69" w:unhideWhenUsed="0"/>
+    <w:lsdException w:name="Dark List Accent 3" w:semiHidden="0" w:uiPriority="70" w:unhideWhenUsed="0"/>
+    <w:lsdException w:name="Colorful Shading Accent 3" w:semiHidden="0" w:uiPriority="71" w:unhideWhenUsed="0"/>
+    <w:lsdException w:name="Colorful List Accent 3" w:semiHidden="0" w:uiPriority="72" w:unhideWhenUsed="0"/>
+    <w:lsdException w:name="Colorful Grid Accent 3" w:semiHidden="0" w:uiPriority="73" w:unhideWhenUsed="0"/>
+    <w:lsdException w:name="Light Shading Accent 4" w:semiHidden="0" w:uiPriority="60" w:unhideWhenUsed="0"/>
+    <w:lsdException w:name="Light List Accent 4" w:semiHidden="0" w:uiPriority="61" w:unhideWhenUsed="0"/>
+    <w:lsdException w:name="Light Grid Accent 4" w:semiHidden="0" w:uiPriority="62" w:unhideWhenUsed="0"/>
+    <w:lsdException w:name="Medium Shading 1 Accent 4" w:semiHidden="0" w:uiPriority="63" w:unhideWhenUsed="0"/>
+    <w:lsdException w:name="Medium Shading 2 Accent 4" w:semiHidden="0" w:uiPriority="64" w:unhideWhenUsed="0"/>
+    <w:lsdException w:name="Medium List 1 Accent 4" w:semiHidden="0" w:uiPriority="65" w:unhideWhenUsed="0"/>
+    <w:lsdException w:name="Medium List 2 Accent 4" w:semiHidden="0" w:uiPriority="66" w:unhideWhenUsed="0"/>
+    <w:lsdException w:name="Medium Grid 1 Accent 4" w:semiHidden="0" w:uiPriority="67" w:unhideWhenUsed="0"/>
+    <w:lsdException w:name="Medium Grid 2 Accent 4" w:semiHidden="0" w:uiPriority="68" w:unhideWhenUsed="0"/>
+    <w:lsdException w:name="Medium Grid 3 Accent 4" w:semiHidden="0" w:uiPriority="69" w:unhideWhenUsed="0"/>
+    <w:lsdException w:name="Dark List Accent 4" w:semiHidden="0" w:uiPriority="70" w:unhideWhenUsed="0"/>
+    <w:lsdException w:name="Colorful Shading Accent 4" w:semiHidden="0" w:uiPriority="71" w:unhideWhenUsed="0"/>
+    <w:lsdException w:name="Colorful List Accent 4" w:semiHidden="0" w:uiPriority="72" w:unhideWhenUsed="0"/>
+    <w:lsdException w:name="Colorful Grid Accent 4" w:semiHidden="0" w:uiPriority="73" w:unhideWhenUsed="0"/>
+    <w:lsdException w:name="Light Shading Accent 5" w:semiHidden="0" w:uiPriority="60" w:unhideWhenUsed="0"/>
+    <w:lsdException w:name="Light List Accent 5" w:semiHidden="0" w:uiPriority="61" w:unhideWhenUsed="0"/>
+    <w:lsdException w:name="Light Grid Accent 5" w:semiHidden="0" w:uiPriority="62" w:unhideWhenUsed="0"/>
+    <w:lsdException w:name="Medium Shading 1 Accent 5" w:semiHidden="0" w:uiPriority="63" w:unhideWhenUsed="0"/>
+    <w:lsdException w:name="Medium Shading 2 Accent 5" w:semiHidden="0" w:uiPriority="64" w:unhideWhenUsed="0"/>
+    <w:lsdException w:name="Medium List 1 Accent 5" w:semiHidden="0" w:uiPriority="65" w:unhideWhenUsed="0"/>
+    <w:lsdException w:name="Medium List 2 Accent 5" w:semiHidden="0" w:uiPriority="66" w:unhideWhenUsed="0"/>
+    <w:lsdException w:name="Medium Grid 1 Accent 5" w:semiHidden="0" w:uiPriority="67" w:unhideWhenUsed="0"/>
+    <w:lsdException w:name="Medium Grid 2 Accent 5" w:semiHidden="0" w:uiPriority="68" w:unhideWhenUsed="0"/>
+    <w:lsdException w:name="Medium Grid 3 Accent 5" w:semiHidden="0" w:uiPriority="69" w:unhideWhenUsed="0"/>
+    <w:lsdException w:name="Dark List Accent 5" w:semiHidden="0" w:uiPriority="70" w:unhideWhenUsed="0"/>
+    <w:lsdException w:name="Colorful Shading Accent 5" w:semiHidden="0" w:uiPriority="71" w:unhideWhenUsed="0"/>
+    <w:lsdException w:name="Colorful List Accent 5" w:semiHidden="0" w:uiPriority="72" w:unhideWhenUsed="0"/>
+    <w:lsdException w:name="Colorful Grid Accent 5" w:semiHidden="0" w:uiPriority="73" w:unhideWhenUsed="0"/>
+    <w:lsdException w:name="Light Shading Accent 6" w:semiHidden="0" w:uiPriority="60" w:unhideWhenUsed="0"/>
+    <w:lsdException w:name="Light List Accent 6" w:semiHidden="0" w:uiPriority="61" w:unhideWhenUsed="0"/>
+    <w:lsdException w:name="Light Grid Accent 6" w:semiHidden="0" w:uiPriority="62" w:unhideWhenUsed="0"/>
+    <w:lsdException w:name="Medium Shading 1 Accent 6" w:semiHidden="0" w:uiPriority="63" w:unhideWhenUsed="0"/>
+    <w:lsdException w:name="Medium Shading 2 Accent 6" w:semiHidden="0" w:uiPriority="64" w:unhideWhenUsed="0"/>
+    <w:lsdException w:name="Medium List 1 Accent 6" w:semiHidden="0" w:uiPriority="65" w:unhideWhenUsed="0"/>
+    <w:lsdException w:name="Medium List 2 Accent 6" w:semiHidden="0" w:uiPriority="66" w:unhideWhenUsed="0"/>
+    <w:lsdException w:name="Medium Grid 1 Accent 6" w:semiHidden="0" w:uiPriority="67" w:unhideWhenUsed="0"/>
+    <w:lsdException w:name="Medium Grid 2 Accent 6" w:semiHidden="0" w:uiPriority="68" w:unhideWhenUsed="0"/>
+    <w:lsdException w:name="Medium Grid 3 Accent 6" w:semiHidden="0" w:uiPriority="69" w:unhideWhenUsed="0"/>
+    <w:lsdException w:name="Dark List Accent 6" w:semiHidden="0" w:uiPriority="70" w:unhideWhenUsed="0"/>
+    <w:lsdException w:name="Colorful Shading Accent 6" w:semiHidden="0" w:uiPriority="71" w:unhideWhenUsed="0"/>
+    <w:lsdException w:name="Colorful List Accent 6" w:semiHidden="0" w:uiPriority="72" w:unhideWhenUsed="0"/>
+    <w:lsdException w:name="Colorful Grid Accent 6" w:semiHidden="0" w:uiPriority="73" w:unhideWhenUsed="0"/>
+    <w:lsdException w:name="Subtle Emphasis" w:semiHidden="0" w:uiPriority="19" w:unhideWhenUsed="0" w:qFormat="1"/>
+    <w:lsdException w:name="Intense Emphasis" w:semiHidden="0" w:uiPriority="21" w:unhideWhenUsed="0" w:qFormat="1"/>
+    <w:lsdException w:name="Subtle Reference" w:semiHidden="0" w:uiPriority="31" w:unhideWhenUsed="0" w:qFormat="1"/>
+    <w:lsdException w:name="Intense Reference" w:semiHidden="0" w:uiPriority="32" w:unhideWhenUsed="0" w:qFormat="1"/>
+    <w:lsdException w:name="Book Title" w:semiHidden="0" w:uiPriority="33" w:unhideWhenUsed="0" w:qFormat="1"/>
+    <w:lsdException w:name="Bibliography" w:uiPriority="37"/>
+    <w:lsdException w:name="TOC Heading" w:uiPriority="39" w:qFormat="1"/>
+  </w:latentStyles>
+  <w:style w:type="paragraph" w:default="1" w:styleId="Normal">
+    <w:name w:val="Normal"/>
+    <w:qFormat/>
+  </w:style>
+  <w:style w:type="character" w:default="1" w:styleId="DefaultParagraphFont">
+    <w:name w:val="Default Paragraph Font"/>
+    <w:uiPriority w:val="1"/>
+    <w:semiHidden/>
+    <w:unhideWhenUsed/>
+  </w:style>
+  <w:style w:type="table" w:default="1" w:styleId="TableNormal">
+    <w:name w:val="Normal Table"/>
+    <w:uiPriority w:val="99"/>
+    <w:semiHidden/>
+    <w:unhideWhenUsed/>
+    <w:tblPr>
+      <w:tblInd w:w="0" w:type="dxa"/>
+      <w:tblCellMar>
+        <w:top w:w="0" w:type="dxa"/>
+        <w:left w:w="108" w:type="dxa"/>
+        <w:bottom w:w="0" w:type="dxa"/>
+        <w:right w:w="108" w:type="dxa"/>
+      </w:tblCellMar>
+    </w:tblPr>
+  </w:style>
+  <w:style w:type="numbering" w:default="1" w:styleId="NoList">
+    <w:name w:val="No List"/>
+    <w:uiPriority w:val="99"/>
+    <w:semiHidden/>
+    <w:unhideWhenUsed/>
+  </w:style>
+  <w:style w:type="paragraph" w:styleId="ListParagraph">
+    <w:name w:val="List Paragraph"/>
+    <w:basedOn w:val="Normal"/>
+    <w:uiPriority w:val="34"/>
+    <w:qFormat/>
+    <w:rsid w:val="00513842"/>
+    <w:pPr>
+      <w:ind w:left="720"/>
+      <w:contextualSpacing/>
+    </w:pPr>
+  </w:style>
+  <w:style w:type="table" w:styleId="TableGrid">
+    <w:name w:val="Table Grid"/>
+    <w:basedOn w:val="TableNormal"/>
+    <w:uiPriority w:val="39"/>
+    <w:rsid w:val="00513842"/>
+    <w:pPr>
+      <w:spacing w:after="0" w:line="240" w:lineRule="auto"/>
+    </w:pPr>
+    <w:tblPr>
+      <w:tblInd w:w="0" w:type="dxa"/>
+      <w:tblBorders>
+        <w:top w:val="single" w:sz="4" w:space="0" w:color="auto"/>
+        <w:left w:val="single" w:sz="4" w:space="0" w:color="auto"/>
+        <w:bottom w:val="single" w:sz="4" w:space="0" w:color="auto"/>
+        <w:right w:val="single" w:sz="4" w:space="0" w:color="auto"/>
+        <w:insideH w:val="single" w:sz="4" w:space="0" w:color="auto"/>
+        <w:insideV w:val="single" w:sz="4" w:space="0" w:color="auto"/>
+      </w:tblBorders>
+      <w:tblCellMar>
+        <w:top w:w="0" w:type="dxa"/>
+        <w:left w:w="108" w:type="dxa"/>
+        <w:bottom w:w="0" w:type="dxa"/>
+        <w:right w:w="108" w:type="dxa"/>
+      </w:tblCellMar>
+    </w:tblPr>
+  </w:style>
+  <w:style w:type="paragraph" w:styleId="NormalWeb">
+    <w:name w:val="Normal (Web)"/>
+    <w:basedOn w:val="Normal"/>
+    <w:uiPriority w:val="99"/>
+    <w:semiHidden/>
+    <w:unhideWhenUsed/>
+    <w:rsid w:val="005849BF"/>
+    <w:pPr>
+      <w:spacing w:before="100" w:beforeAutospacing="1" w:after="100" w:afterAutospacing="1" w:line="240" w:lineRule="auto"/>
+    </w:pPr>
+    <w:rPr>
+      <w:rFonts w:ascii="Times New Roman" w:eastAsia="Times New Roman" w:hAnsi="Times New Roman" w:cs="Times New Roman"/>
+      <w:sz w:val="24"/>
+      <w:szCs w:val="24"/>
+      <w:lang w:eastAsia="en-GB"/>
+    </w:rPr>
+  </w:style>
+  <w:style w:type="paragraph" w:styleId="BalloonText">
+    <w:name w:val="Balloon Text"/>
+    <w:basedOn w:val="Normal"/>
+    <w:link w:val="BalloonTextChar"/>
+    <w:uiPriority w:val="99"/>
+    <w:semiHidden/>
+    <w:unhideWhenUsed/>
+    <w:rsid w:val="004665B3"/>
+    <w:pPr>
+      <w:spacing w:after="0" w:line="240" w:lineRule="auto"/>
+    </w:pPr>
+    <w:rPr>
+      <w:rFonts w:ascii="Lucida Grande" w:hAnsi="Lucida Grande"/>
+      <w:sz w:val="18"/>
+      <w:szCs w:val="18"/>
+    </w:rPr>
+  </w:style>
+  <w:style w:type="character" w:customStyle="1" w:styleId="BalloonTextChar">
+    <w:name w:val="Balloon Text Char"/>
+    <w:basedOn w:val="DefaultParagraphFont"/>
+    <w:link w:val="BalloonText"/>
+    <w:uiPriority w:val="99"/>
+    <w:semiHidden/>
+    <w:rsid w:val="004665B3"/>
+    <w:rPr>
+      <w:rFonts w:ascii="Lucida Grande" w:hAnsi="Lucida Grande"/>
+      <w:sz w:val="18"/>
+      <w:szCs w:val="18"/>
     </w:rPr>
   </w:style>
 </w:styles>
@@ -2612,7 +2975,7 @@
     </a:clrScheme>
     <a:fontScheme name="Office">
       <a:majorFont>
-        <a:latin typeface="Calibri Light" panose="020F0302020204030204"/>
+        <a:latin typeface="Calibri Light"/>
         <a:ea typeface=""/>
         <a:cs typeface=""/>
         <a:font script="Jpan" typeface="ＭＳ ゴシック"/>
@@ -2647,7 +3010,7 @@
         <a:font script="Geor" typeface="Sylfaen"/>
       </a:majorFont>
       <a:minorFont>
-        <a:latin typeface="Calibri" panose="020F0502020204030204"/>
+        <a:latin typeface="Calibri"/>
         <a:ea typeface=""/>
         <a:cs typeface=""/>
         <a:font script="Jpan" typeface="ＭＳ 明朝"/>
@@ -2824,7 +3187,7 @@
   <a:extraClrSchemeLst/>
   <a:extLst>
     <a:ext uri="{05A4C25C-085E-4340-85A3-A5531E510DB2}">
-      <thm15:themeFamily xmlns:thm15="http://schemas.microsoft.com/office/thememl/2012/main" name="Office Theme" id="{62F939B6-93AF-4DB8-9C6B-D6C7DFDC589F}" vid="{4A3C46E8-61CC-4603-A589-7422A47A8E4A}"/>
+      <thm15:themeFamily xmlns:thm15="http://schemas.microsoft.com/office/thememl/2012/main" xmlns="" name="Office Theme" id="{62F939B6-93AF-4DB8-9C6B-D6C7DFDC589F}" vid="{4A3C46E8-61CC-4603-A589-7422A47A8E4A}"/>
     </a:ext>
   </a:extLst>
 </a:theme>

</xml_diff>